<commit_message>
screenshorts for desired changes
</commit_message>
<xml_diff>
--- a/CS 499 Module One Assignment Template.docx
+++ b/CS 499 Module One Assignment Template.docx
@@ -1,6 +1,6 @@
 
 <file path=word/document.xml><?xml version="1.0" encoding="utf-8"?>
-<w:document xmlns:wpc="http://schemas.microsoft.com/office/word/2010/wordprocessingCanvas" xmlns:cx="http://schemas.microsoft.com/office/drawing/2014/chartex" xmlns:cx1="http://schemas.microsoft.com/office/drawing/2015/9/8/chartex" xmlns:cx2="http://schemas.microsoft.com/office/drawing/2015/10/21/chartex" xmlns:cx3="http://schemas.microsoft.com/office/drawing/2016/5/9/chartex" xmlns:cx4="http://schemas.microsoft.com/office/drawing/2016/5/10/chartex" xmlns:cx5="http://schemas.microsoft.com/office/drawing/2016/5/11/chartex" xmlns:cx6="http://schemas.microsoft.com/office/drawing/2016/5/12/chartex" xmlns:cx7="http://schemas.microsoft.com/office/drawing/2016/5/13/chartex" xmlns:cx8="http://schemas.microsoft.com/office/drawing/2016/5/14/chartex" xmlns:mc="http://schemas.openxmlformats.org/markup-compatibility/2006" xmlns:aink="http://schemas.microsoft.com/office/drawing/2016/ink" xmlns:am3d="http://schemas.microsoft.com/office/drawing/2017/model3d" xmlns:o="urn:schemas-microsoft-com:office:office" xmlns:oel="http://schemas.microsoft.com/office/2019/extlst" xmlns:r="http://schemas.openxmlformats.org/officeDocument/2006/relationships" xmlns:m="http://schemas.openxmlformats.org/officeDocument/2006/math" xmlns:v="urn:schemas-microsoft-com:vml" xmlns:wp14="http://schemas.microsoft.com/office/word/2010/wordprocessingDrawing" xmlns:wp="http://schemas.openxmlformats.org/drawingml/2006/wordprocessingDrawing" xmlns:w10="urn:schemas-microsoft-com:office:word" xmlns:w="http://schemas.openxmlformats.org/wordprocessingml/2006/main" xmlns:w14="http://schemas.microsoft.com/office/word/2010/wordml" xmlns:w15="http://schemas.microsoft.com/office/word/2012/wordml" xmlns:w16cex="http://schemas.microsoft.com/office/word/2018/wordml/cex" xmlns:w16cid="http://schemas.microsoft.com/office/word/2016/wordml/cid" xmlns:w16="http://schemas.microsoft.com/office/word/2018/wordml" xmlns:w16du="http://schemas.microsoft.com/office/word/2023/wordml/word16du" xmlns:w16sdtdh="http://schemas.microsoft.com/office/word/2020/wordml/sdtdatahash" xmlns:w16sdtfl="http://schemas.microsoft.com/office/word/2024/wordml/sdtformatlock" xmlns:w16se="http://schemas.microsoft.com/office/word/2015/wordml/symex" xmlns:wpg="http://schemas.microsoft.com/office/word/2010/wordprocessingGroup" xmlns:wpi="http://schemas.microsoft.com/office/word/2010/wordprocessingInk" xmlns:wne="http://schemas.microsoft.com/office/word/2006/wordml" xmlns:wps="http://schemas.microsoft.com/office/word/2010/wordprocessingShape" mc:Ignorable="w14 w15 w16se w16cid w16 w16cex w16sdtdh w16sdtfl w16du wp14">
+<w:document xmlns:wpc="http://schemas.microsoft.com/office/word/2010/wordprocessingCanvas" xmlns:cx="http://schemas.microsoft.com/office/drawing/2014/chartex" xmlns:cx1="http://schemas.microsoft.com/office/drawing/2015/9/8/chartex" xmlns:cx2="http://schemas.microsoft.com/office/drawing/2015/10/21/chartex" xmlns:cx3="http://schemas.microsoft.com/office/drawing/2016/5/9/chartex" xmlns:cx4="http://schemas.microsoft.com/office/drawing/2016/5/10/chartex" xmlns:cx5="http://schemas.microsoft.com/office/drawing/2016/5/11/chartex" xmlns:cx6="http://schemas.microsoft.com/office/drawing/2016/5/12/chartex" xmlns:cx7="http://schemas.microsoft.com/office/drawing/2016/5/13/chartex" xmlns:cx8="http://schemas.microsoft.com/office/drawing/2016/5/14/chartex" xmlns:mc="http://schemas.openxmlformats.org/markup-compatibility/2006" xmlns:aink="http://schemas.microsoft.com/office/drawing/2016/ink" xmlns:am3d="http://schemas.microsoft.com/office/drawing/2017/model3d" xmlns:o="urn:schemas-microsoft-com:office:office" xmlns:oel="http://schemas.microsoft.com/office/2019/extlst" xmlns:r="http://schemas.openxmlformats.org/officeDocument/2006/relationships" xmlns:m="http://schemas.openxmlformats.org/officeDocument/2006/math" xmlns:v="urn:schemas-microsoft-com:vml" xmlns:wp14="http://schemas.microsoft.com/office/word/2010/wordprocessingDrawing" xmlns:wp="http://schemas.openxmlformats.org/drawingml/2006/wordprocessingDrawing" xmlns:w10="urn:schemas-microsoft-com:office:word" xmlns:w="http://schemas.openxmlformats.org/wordprocessingml/2006/main" xmlns:w14="http://schemas.microsoft.com/office/word/2010/wordml" xmlns:w15="http://schemas.microsoft.com/office/word/2012/wordml" xmlns:w16cex="http://schemas.microsoft.com/office/word/2018/wordml/cex" xmlns:w16cid="http://schemas.microsoft.com/office/word/2016/wordml/cid" xmlns:w16="http://schemas.microsoft.com/office/word/2018/wordml" xmlns:w16du="http://schemas.microsoft.com/office/word/2023/wordml/word16du" xmlns:w16sdtdh="http://schemas.microsoft.com/office/word/2020/wordml/sdtdatahash" xmlns:w16se="http://schemas.microsoft.com/office/word/2015/wordml/symex" xmlns:wpg="http://schemas.microsoft.com/office/word/2010/wordprocessingGroup" xmlns:wpi="http://schemas.microsoft.com/office/word/2010/wordprocessingInk" xmlns:wne="http://schemas.microsoft.com/office/word/2006/wordml" xmlns:wps="http://schemas.microsoft.com/office/word/2010/wordprocessingShape" mc:Ignorable="w14 w15 w16se w16cid w16 w16cex w16sdtdh w16du wp14">
   <w:body>
     <w:p>
       <w:pPr>
@@ -151,21 +151,12 @@
         </w:rPr>
         <w:t xml:space="preserve">Address </w:t>
       </w:r>
-      <w:proofErr w:type="gramStart"/>
-      <w:r>
-        <w:rPr>
-          <w:rStyle w:val="normaltextrun"/>
-          <w:rFonts w:ascii="Calibri" w:hAnsi="Calibri" w:cs="Calibri"/>
-        </w:rPr>
-        <w:t>all of</w:t>
-      </w:r>
-      <w:proofErr w:type="gramEnd"/>
-      <w:r>
-        <w:rPr>
-          <w:rStyle w:val="normaltextrun"/>
-          <w:rFonts w:ascii="Calibri" w:hAnsi="Calibri" w:cs="Calibri"/>
-        </w:rPr>
-        <w:t xml:space="preserve"> </w:t>
+      <w:r>
+        <w:rPr>
+          <w:rStyle w:val="normaltextrun"/>
+          <w:rFonts w:ascii="Calibri" w:hAnsi="Calibri" w:cs="Calibri"/>
+        </w:rPr>
+        <w:t xml:space="preserve">all of </w:t>
       </w:r>
       <w:r>
         <w:rPr>
@@ -229,25 +220,7 @@
           <w:b/>
           <w:bCs/>
         </w:rPr>
-        <w:t xml:space="preserve">I have been in </w:t>
-      </w:r>
-      <w:proofErr w:type="gramStart"/>
-      <w:r>
-        <w:rPr>
-          <w:rFonts w:ascii="Calibri" w:hAnsi="Calibri" w:cs="Calibri"/>
-          <w:b/>
-          <w:bCs/>
-        </w:rPr>
-        <w:t>the Computer</w:t>
-      </w:r>
-      <w:proofErr w:type="gramEnd"/>
-      <w:r>
-        <w:rPr>
-          <w:rFonts w:ascii="Calibri" w:hAnsi="Calibri" w:cs="Calibri"/>
-          <w:b/>
-          <w:bCs/>
-        </w:rPr>
-        <w:t xml:space="preserve"> Science since March 2023.</w:t>
+        <w:t>I have been in the Computer Science since March 2023.</w:t>
       </w:r>
       <w:r>
         <w:rPr>
@@ -474,25 +447,7 @@
           <w:b/>
           <w:bCs/>
         </w:rPr>
-        <w:t xml:space="preserve"> under my belt. Since my experience </w:t>
-      </w:r>
-      <w:proofErr w:type="gramStart"/>
-      <w:r>
-        <w:rPr>
-          <w:rFonts w:ascii="Calibri" w:hAnsi="Calibri" w:cs="Calibri"/>
-          <w:b/>
-          <w:bCs/>
-        </w:rPr>
-        <w:t>are</w:t>
-      </w:r>
-      <w:proofErr w:type="gramEnd"/>
-      <w:r>
-        <w:rPr>
-          <w:rFonts w:ascii="Calibri" w:hAnsi="Calibri" w:cs="Calibri"/>
-          <w:b/>
-          <w:bCs/>
-        </w:rPr>
-        <w:t xml:space="preserve"> around Microsoft stack.</w:t>
+        <w:t xml:space="preserve"> under my belt. Since my experience are around Microsoft stack.</w:t>
       </w:r>
     </w:p>
     <w:p>
@@ -675,17 +630,15 @@
         </w:rPr>
         <w:t xml:space="preserve">As a software </w:t>
       </w:r>
-      <w:proofErr w:type="gramStart"/>
-      <w:r>
-        <w:rPr>
-          <w:rStyle w:val="normaltextrun"/>
-          <w:rFonts w:ascii="Calibri" w:hAnsi="Calibri" w:cs="Calibri"/>
-          <w:b/>
-          <w:bCs/>
-        </w:rPr>
-        <w:t>engineer</w:t>
-      </w:r>
-      <w:proofErr w:type="gramEnd"/>
+      <w:r>
+        <w:rPr>
+          <w:rStyle w:val="normaltextrun"/>
+          <w:rFonts w:ascii="Calibri" w:hAnsi="Calibri" w:cs="Calibri"/>
+          <w:b/>
+          <w:bCs/>
+        </w:rPr>
+        <w:t>engineer,</w:t>
+      </w:r>
       <w:r>
         <w:rPr>
           <w:rStyle w:val="normaltextrun"/>
@@ -694,6 +647,33 @@
           <w:bCs/>
         </w:rPr>
         <w:t xml:space="preserve"> I always learn new skills and languages. Focusing on enhancing the code quality and </w:t>
+      </w:r>
+      <w:r>
+        <w:rPr>
+          <w:rStyle w:val="normaltextrun"/>
+          <w:rFonts w:ascii="Calibri" w:hAnsi="Calibri" w:cs="Calibri"/>
+          <w:b/>
+          <w:bCs/>
+        </w:rPr>
+        <w:t xml:space="preserve">improve the performance and deliver a </w:t>
+      </w:r>
+      <w:r>
+        <w:rPr>
+          <w:rStyle w:val="normaltextrun"/>
+          <w:rFonts w:ascii="Calibri" w:hAnsi="Calibri" w:cs="Calibri"/>
+          <w:b/>
+          <w:bCs/>
+        </w:rPr>
+        <w:t>reliable product</w:t>
+      </w:r>
+      <w:r>
+        <w:rPr>
+          <w:rStyle w:val="normaltextrun"/>
+          <w:rFonts w:ascii="Calibri" w:hAnsi="Calibri" w:cs="Calibri"/>
+          <w:b/>
+          <w:bCs/>
+        </w:rPr>
+        <w:t>.</w:t>
       </w:r>
     </w:p>
     <w:p>
@@ -796,7 +776,6 @@
         <w:ind w:left="1080"/>
         <w:contextualSpacing/>
         <w:rPr>
-          <w:rStyle w:val="normaltextrun"/>
           <w:rFonts w:ascii="Calibri" w:hAnsi="Calibri" w:cs="Calibri"/>
           <w:sz w:val="22"/>
           <w:szCs w:val="22"/>
@@ -874,6 +853,110 @@
         </w:rPr>
         <w:t xml:space="preserve"> </w:t>
       </w:r>
+    </w:p>
+    <w:p>
+      <w:pPr>
+        <w:pStyle w:val="paragraph"/>
+        <w:suppressAutoHyphens/>
+        <w:spacing w:before="0" w:beforeAutospacing="0" w:after="0" w:afterAutospacing="0"/>
+        <w:ind w:left="1080"/>
+        <w:contextualSpacing/>
+        <w:rPr>
+          <w:rFonts w:ascii="Calibri" w:hAnsi="Calibri" w:cs="Calibri"/>
+          <w:b/>
+          <w:bCs/>
+          <w:sz w:val="22"/>
+          <w:szCs w:val="22"/>
+        </w:rPr>
+      </w:pPr>
+      <w:r>
+        <w:rPr>
+          <w:rFonts w:ascii="Calibri" w:hAnsi="Calibri" w:cs="Calibri"/>
+          <w:b/>
+          <w:bCs/>
+          <w:sz w:val="22"/>
+          <w:szCs w:val="22"/>
+        </w:rPr>
+        <w:t>https://github.com/mohamedsaleh1984/ePortfolio</w:t>
+      </w:r>
+    </w:p>
+    <w:p>
+      <w:pPr>
+        <w:pStyle w:val="NormalWeb"/>
+        <w:numPr>
+          <w:ilvl w:val="0"/>
+          <w:numId w:val="29"/>
+        </w:numPr>
+      </w:pPr>
+      <w:r>
+        <w:rPr>
+          <w:noProof/>
+        </w:rPr>
+        <w:lastRenderedPageBreak/>
+        <w:drawing>
+          <wp:inline distT="0" distB="0" distL="0" distR="0" wp14:anchorId="5B7EB437" wp14:editId="7F35A81F">
+            <wp:extent cx="5943600" cy="2760345"/>
+            <wp:effectExtent l="0" t="0" r="0" b="1905"/>
+            <wp:docPr id="913823525" name="Picture 1" descr="A screenshot of a computer&#10;&#10;Description automatically generated"/>
+            <wp:cNvGraphicFramePr>
+              <a:graphicFrameLocks xmlns:a="http://schemas.openxmlformats.org/drawingml/2006/main" noChangeAspect="1"/>
+            </wp:cNvGraphicFramePr>
+            <a:graphic xmlns:a="http://schemas.openxmlformats.org/drawingml/2006/main">
+              <a:graphicData uri="http://schemas.openxmlformats.org/drawingml/2006/picture">
+                <pic:pic xmlns:pic="http://schemas.openxmlformats.org/drawingml/2006/picture">
+                  <pic:nvPicPr>
+                    <pic:cNvPr id="913823525" name="Picture 1" descr="A screenshot of a computer&#10;&#10;Description automatically generated"/>
+                    <pic:cNvPicPr>
+                      <a:picLocks noChangeAspect="1" noChangeArrowheads="1"/>
+                    </pic:cNvPicPr>
+                  </pic:nvPicPr>
+                  <pic:blipFill>
+                    <a:blip r:embed="rId10" cstate="print">
+                      <a:extLst>
+                        <a:ext uri="{28A0092B-C50C-407E-A947-70E740481C1C}">
+                          <a14:useLocalDpi xmlns:a14="http://schemas.microsoft.com/office/drawing/2010/main" val="0"/>
+                        </a:ext>
+                      </a:extLst>
+                    </a:blip>
+                    <a:srcRect/>
+                    <a:stretch>
+                      <a:fillRect/>
+                    </a:stretch>
+                  </pic:blipFill>
+                  <pic:spPr bwMode="auto">
+                    <a:xfrm>
+                      <a:off x="0" y="0"/>
+                      <a:ext cx="5943600" cy="2760345"/>
+                    </a:xfrm>
+                    <a:prstGeom prst="rect">
+                      <a:avLst/>
+                    </a:prstGeom>
+                    <a:noFill/>
+                    <a:ln>
+                      <a:noFill/>
+                    </a:ln>
+                  </pic:spPr>
+                </pic:pic>
+              </a:graphicData>
+            </a:graphic>
+          </wp:inline>
+        </w:drawing>
+      </w:r>
+    </w:p>
+    <w:p>
+      <w:pPr>
+        <w:pStyle w:val="paragraph"/>
+        <w:suppressAutoHyphens/>
+        <w:spacing w:before="0" w:beforeAutospacing="0" w:after="0" w:afterAutospacing="0"/>
+        <w:ind w:left="720"/>
+        <w:contextualSpacing/>
+        <w:rPr>
+          <w:rStyle w:val="normaltextrun"/>
+          <w:rFonts w:ascii="Calibri" w:hAnsi="Calibri" w:cs="Calibri"/>
+          <w:sz w:val="22"/>
+          <w:szCs w:val="22"/>
+        </w:rPr>
+      </w:pPr>
     </w:p>
     <w:p>
       <w:pPr>
@@ -1025,7 +1108,6 @@
           <w:sz w:val="22"/>
           <w:szCs w:val="22"/>
         </w:rPr>
-        <w:lastRenderedPageBreak/>
         <w:t xml:space="preserve">Issues, such as adding links to other sites </w:t>
       </w:r>
     </w:p>
@@ -1119,10 +1201,25 @@
           <w:szCs w:val="22"/>
         </w:rPr>
       </w:pPr>
+    </w:p>
+    <w:p>
+      <w:pPr>
+        <w:pStyle w:val="paragraph"/>
+        <w:suppressAutoHyphens/>
+        <w:spacing w:before="0" w:beforeAutospacing="0" w:after="0" w:afterAutospacing="0"/>
+        <w:contextualSpacing/>
+        <w:rPr>
+          <w:rStyle w:val="normaltextrun"/>
+          <w:rFonts w:ascii="Calibri" w:hAnsi="Calibri" w:cs="Calibri"/>
+          <w:sz w:val="22"/>
+          <w:szCs w:val="22"/>
+        </w:rPr>
+      </w:pPr>
       <w:r>
         <w:rPr>
           <w:rStyle w:val="normaltextrun"/>
           <w:rFonts w:ascii="Calibri" w:eastAsiaTheme="minorEastAsia" w:hAnsi="Calibri" w:cs="Calibri"/>
+          <w:noProof/>
           <w:sz w:val="22"/>
           <w:szCs w:val="22"/>
         </w:rPr>
@@ -1142,7 +1239,7 @@
                     <pic:cNvPicPr/>
                   </pic:nvPicPr>
                   <pic:blipFill>
-                    <a:blip r:embed="rId10"/>
+                    <a:blip r:embed="rId11"/>
                     <a:stretch>
                       <a:fillRect/>
                     </a:stretch>
@@ -1190,6 +1287,7 @@
           <w:sz w:val="22"/>
           <w:szCs w:val="22"/>
         </w:rPr>
+        <w:lastRenderedPageBreak/>
         <w:t>Enhancement Plan</w:t>
       </w:r>
       <w:r>
@@ -1528,27 +1626,7 @@
           <w:sz w:val="22"/>
           <w:szCs w:val="22"/>
         </w:rPr>
-        <w:t xml:space="preserve">Note: Your artifact may be </w:t>
-      </w:r>
-      <w:proofErr w:type="gramStart"/>
-      <w:r>
-        <w:rPr>
-          <w:rStyle w:val="normaltextrun"/>
-          <w:rFonts w:ascii="Calibri" w:hAnsi="Calibri" w:cs="Calibri"/>
-          <w:sz w:val="22"/>
-          <w:szCs w:val="22"/>
-        </w:rPr>
-        <w:t>work</w:t>
-      </w:r>
-      <w:proofErr w:type="gramEnd"/>
-      <w:r>
-        <w:rPr>
-          <w:rStyle w:val="normaltextrun"/>
-          <w:rFonts w:ascii="Calibri" w:hAnsi="Calibri" w:cs="Calibri"/>
-          <w:sz w:val="22"/>
-          <w:szCs w:val="22"/>
-        </w:rPr>
-        <w:t xml:space="preserve"> from the following courses:</w:t>
+        <w:t>Note: Your artifact may be work from the following courses:</w:t>
       </w:r>
     </w:p>
     <w:p>
@@ -2265,9 +2343,134 @@
         <w:pStyle w:val="paragraph"/>
         <w:suppressAutoHyphens/>
         <w:spacing w:before="0" w:beforeAutospacing="0" w:after="0" w:afterAutospacing="0"/>
+        <w:ind w:left="1440"/>
         <w:contextualSpacing/>
         <w:textAlignment w:val="baseline"/>
         <w:rPr>
+          <w:rStyle w:val="normaltextrun"/>
+          <w:rFonts w:ascii="Calibri" w:hAnsi="Calibri" w:cs="Calibri"/>
+          <w:b/>
+          <w:bCs/>
+          <w:sz w:val="22"/>
+          <w:szCs w:val="22"/>
+        </w:rPr>
+      </w:pPr>
+      <w:r>
+        <w:rPr>
+          <w:noProof/>
+        </w:rPr>
+        <w:lastRenderedPageBreak/>
+        <w:drawing>
+          <wp:inline distT="0" distB="0" distL="0" distR="0" wp14:anchorId="0CE355C3" wp14:editId="7099E7EE">
+            <wp:extent cx="2164917" cy="4813402"/>
+            <wp:effectExtent l="0" t="0" r="6985" b="6350"/>
+            <wp:docPr id="981831169" name="Picture 5" descr="A screenshot of a phone&#10;&#10;Description automatically generated"/>
+            <wp:cNvGraphicFramePr>
+              <a:graphicFrameLocks xmlns:a="http://schemas.openxmlformats.org/drawingml/2006/main" noChangeAspect="1"/>
+            </wp:cNvGraphicFramePr>
+            <a:graphic xmlns:a="http://schemas.openxmlformats.org/drawingml/2006/main">
+              <a:graphicData uri="http://schemas.openxmlformats.org/drawingml/2006/picture">
+                <pic:pic xmlns:pic="http://schemas.openxmlformats.org/drawingml/2006/picture">
+                  <pic:nvPicPr>
+                    <pic:cNvPr id="981831169" name="Picture 5" descr="A screenshot of a phone&#10;&#10;Description automatically generated"/>
+                    <pic:cNvPicPr>
+                      <a:picLocks noChangeAspect="1" noChangeArrowheads="1"/>
+                    </pic:cNvPicPr>
+                  </pic:nvPicPr>
+                  <pic:blipFill>
+                    <a:blip r:embed="rId12" cstate="print">
+                      <a:extLst>
+                        <a:ext uri="{28A0092B-C50C-407E-A947-70E740481C1C}">
+                          <a14:useLocalDpi xmlns:a14="http://schemas.microsoft.com/office/drawing/2010/main" val="0"/>
+                        </a:ext>
+                      </a:extLst>
+                    </a:blip>
+                    <a:srcRect/>
+                    <a:stretch>
+                      <a:fillRect/>
+                    </a:stretch>
+                  </pic:blipFill>
+                  <pic:spPr bwMode="auto">
+                    <a:xfrm>
+                      <a:off x="0" y="0"/>
+                      <a:ext cx="2181506" cy="4850284"/>
+                    </a:xfrm>
+                    <a:prstGeom prst="rect">
+                      <a:avLst/>
+                    </a:prstGeom>
+                    <a:noFill/>
+                    <a:ln>
+                      <a:noFill/>
+                    </a:ln>
+                  </pic:spPr>
+                </pic:pic>
+              </a:graphicData>
+            </a:graphic>
+          </wp:inline>
+        </w:drawing>
+      </w:r>
+      <w:r>
+        <w:rPr>
+          <w:noProof/>
+        </w:rPr>
+        <w:drawing>
+          <wp:inline distT="0" distB="0" distL="0" distR="0" wp14:anchorId="085DD2B7" wp14:editId="2D2E9F16">
+            <wp:extent cx="2155046" cy="4791456"/>
+            <wp:effectExtent l="0" t="0" r="0" b="0"/>
+            <wp:docPr id="1893701585" name="Picture 4" descr="A screenshot of a computer&#10;&#10;Description automatically generated"/>
+            <wp:cNvGraphicFramePr>
+              <a:graphicFrameLocks xmlns:a="http://schemas.openxmlformats.org/drawingml/2006/main" noChangeAspect="1"/>
+            </wp:cNvGraphicFramePr>
+            <a:graphic xmlns:a="http://schemas.openxmlformats.org/drawingml/2006/main">
+              <a:graphicData uri="http://schemas.openxmlformats.org/drawingml/2006/picture">
+                <pic:pic xmlns:pic="http://schemas.openxmlformats.org/drawingml/2006/picture">
+                  <pic:nvPicPr>
+                    <pic:cNvPr id="1893701585" name="Picture 4" descr="A screenshot of a computer&#10;&#10;Description automatically generated"/>
+                    <pic:cNvPicPr>
+                      <a:picLocks noChangeAspect="1" noChangeArrowheads="1"/>
+                    </pic:cNvPicPr>
+                  </pic:nvPicPr>
+                  <pic:blipFill>
+                    <a:blip r:embed="rId13" cstate="print">
+                      <a:extLst>
+                        <a:ext uri="{28A0092B-C50C-407E-A947-70E740481C1C}">
+                          <a14:useLocalDpi xmlns:a14="http://schemas.microsoft.com/office/drawing/2010/main" val="0"/>
+                        </a:ext>
+                      </a:extLst>
+                    </a:blip>
+                    <a:srcRect/>
+                    <a:stretch>
+                      <a:fillRect/>
+                    </a:stretch>
+                  </pic:blipFill>
+                  <pic:spPr bwMode="auto">
+                    <a:xfrm>
+                      <a:off x="0" y="0"/>
+                      <a:ext cx="2163889" cy="4811117"/>
+                    </a:xfrm>
+                    <a:prstGeom prst="rect">
+                      <a:avLst/>
+                    </a:prstGeom>
+                    <a:noFill/>
+                    <a:ln>
+                      <a:noFill/>
+                    </a:ln>
+                  </pic:spPr>
+                </pic:pic>
+              </a:graphicData>
+            </a:graphic>
+          </wp:inline>
+        </w:drawing>
+      </w:r>
+    </w:p>
+    <w:p>
+      <w:pPr>
+        <w:pStyle w:val="paragraph"/>
+        <w:suppressAutoHyphens/>
+        <w:spacing w:before="0" w:beforeAutospacing="0" w:after="0" w:afterAutospacing="0"/>
+        <w:contextualSpacing/>
+        <w:textAlignment w:val="baseline"/>
+        <w:rPr>
           <w:rStyle w:val="scxw162086498"/>
           <w:rFonts w:ascii="Calibri" w:hAnsi="Calibri" w:cs="Calibri"/>
           <w:sz w:val="22"/>
@@ -2315,27 +2518,7 @@
           <w:sz w:val="22"/>
           <w:szCs w:val="22"/>
         </w:rPr>
-        <w:t xml:space="preserve">onsider being creative and </w:t>
-      </w:r>
-      <w:proofErr w:type="gramStart"/>
-      <w:r>
-        <w:rPr>
-          <w:rStyle w:val="normaltextrun"/>
-          <w:rFonts w:ascii="Calibri" w:hAnsi="Calibri" w:cs="Calibri"/>
-          <w:sz w:val="22"/>
-          <w:szCs w:val="22"/>
-        </w:rPr>
-        <w:t>proposing an alternative</w:t>
-      </w:r>
-      <w:proofErr w:type="gramEnd"/>
-      <w:r>
-        <w:rPr>
-          <w:rStyle w:val="normaltextrun"/>
-          <w:rFonts w:ascii="Calibri" w:hAnsi="Calibri" w:cs="Calibri"/>
-          <w:sz w:val="22"/>
-          <w:szCs w:val="22"/>
-        </w:rPr>
-        <w:t xml:space="preserve"> enhancement to your instructor.</w:t>
+        <w:t>onsider being creative and proposing an alternative enhancement to your instructor.</w:t>
       </w:r>
     </w:p>
     <w:p>
@@ -2623,6 +2806,7 @@
           <w:sz w:val="22"/>
           <w:szCs w:val="22"/>
         </w:rPr>
+        <w:lastRenderedPageBreak/>
         <w:t xml:space="preserve">The proposed </w:t>
       </w:r>
       <w:r>
@@ -2994,89 +3178,26 @@
         <w:pStyle w:val="paragraph"/>
         <w:suppressAutoHyphens/>
         <w:spacing w:before="0" w:beforeAutospacing="0" w:after="0" w:afterAutospacing="0"/>
-        <w:ind w:left="1800"/>
-        <w:contextualSpacing/>
-        <w:textAlignment w:val="baseline"/>
-        <w:rPr>
-          <w:rFonts w:ascii="Calibri" w:hAnsi="Calibri" w:cs="Calibri"/>
-          <w:b/>
-          <w:bCs/>
-          <w:sz w:val="22"/>
-          <w:szCs w:val="22"/>
-        </w:rPr>
-      </w:pPr>
-    </w:p>
-    <w:p>
-      <w:pPr>
-        <w:pStyle w:val="paragraph"/>
+        <w:contextualSpacing/>
+        <w:rPr>
+          <w:rStyle w:val="normaltextrun"/>
+          <w:rFonts w:ascii="Calibri" w:hAnsi="Calibri" w:cs="Calibri"/>
+          <w:sz w:val="22"/>
+          <w:szCs w:val="22"/>
+        </w:rPr>
+      </w:pPr>
+    </w:p>
+    <w:p>
+      <w:pPr>
+        <w:pStyle w:val="paragraph"/>
+        <w:tabs>
+          <w:tab w:val="left" w:pos="810"/>
+        </w:tabs>
         <w:suppressAutoHyphens/>
         <w:spacing w:before="0" w:beforeAutospacing="0" w:after="0" w:afterAutospacing="0"/>
         <w:ind w:left="1440"/>
         <w:contextualSpacing/>
         <w:rPr>
-          <w:rStyle w:val="normaltextrun"/>
-          <w:rFonts w:ascii="Calibri" w:hAnsi="Calibri" w:cs="Calibri"/>
-          <w:sz w:val="22"/>
-          <w:szCs w:val="22"/>
-        </w:rPr>
-      </w:pPr>
-    </w:p>
-    <w:p>
-      <w:pPr>
-        <w:pStyle w:val="paragraph"/>
-        <w:suppressAutoHyphens/>
-        <w:spacing w:before="0" w:beforeAutospacing="0" w:after="0" w:afterAutospacing="0"/>
-        <w:ind w:left="1440"/>
-        <w:contextualSpacing/>
-        <w:rPr>
-          <w:rStyle w:val="normaltextrun"/>
-          <w:rFonts w:ascii="Calibri" w:hAnsi="Calibri" w:cs="Calibri"/>
-          <w:sz w:val="22"/>
-          <w:szCs w:val="22"/>
-        </w:rPr>
-      </w:pPr>
-    </w:p>
-    <w:p>
-      <w:pPr>
-        <w:pStyle w:val="paragraph"/>
-        <w:suppressAutoHyphens/>
-        <w:spacing w:before="0" w:beforeAutospacing="0" w:after="0" w:afterAutospacing="0"/>
-        <w:ind w:left="1440"/>
-        <w:contextualSpacing/>
-        <w:rPr>
-          <w:rStyle w:val="normaltextrun"/>
-          <w:rFonts w:ascii="Calibri" w:hAnsi="Calibri" w:cs="Calibri"/>
-          <w:sz w:val="22"/>
-          <w:szCs w:val="22"/>
-        </w:rPr>
-      </w:pPr>
-    </w:p>
-    <w:p>
-      <w:pPr>
-        <w:pStyle w:val="paragraph"/>
-        <w:suppressAutoHyphens/>
-        <w:spacing w:before="0" w:beforeAutospacing="0" w:after="0" w:afterAutospacing="0"/>
-        <w:ind w:left="1440"/>
-        <w:contextualSpacing/>
-        <w:rPr>
-          <w:rStyle w:val="normaltextrun"/>
-          <w:rFonts w:ascii="Calibri" w:hAnsi="Calibri" w:cs="Calibri"/>
-          <w:sz w:val="22"/>
-          <w:szCs w:val="22"/>
-        </w:rPr>
-      </w:pPr>
-    </w:p>
-    <w:p>
-      <w:pPr>
-        <w:pStyle w:val="paragraph"/>
-        <w:tabs>
-          <w:tab w:val="left" w:pos="810"/>
-        </w:tabs>
-        <w:suppressAutoHyphens/>
-        <w:spacing w:before="0" w:beforeAutospacing="0" w:after="0" w:afterAutospacing="0"/>
-        <w:ind w:left="1440"/>
-        <w:contextualSpacing/>
-        <w:rPr>
           <w:rStyle w:val="scxw162086498"/>
           <w:rFonts w:ascii="Calibri" w:hAnsi="Calibri" w:cs="Calibri"/>
           <w:color w:val="FF0000"/>
@@ -3091,7 +3212,6 @@
           <w:sz w:val="22"/>
           <w:szCs w:val="22"/>
         </w:rPr>
-        <w:lastRenderedPageBreak/>
         <w:t>Course Outcomes:</w:t>
       </w:r>
       <w:r>
@@ -3430,32 +3550,30 @@
           <w:szCs w:val="22"/>
           <w:lang w:val="en-IN"/>
         </w:rPr>
-        <w:t xml:space="preserve"> that </w:t>
-      </w:r>
-      <w:proofErr w:type="gramStart"/>
-      <w:r>
-        <w:rPr>
-          <w:rStyle w:val="normaltextrun"/>
-          <w:rFonts w:ascii="Calibri" w:hAnsi="Calibri" w:cs="Calibri"/>
+        <w:t xml:space="preserve"> that is </w:t>
+      </w:r>
+      <w:r>
+        <w:rPr>
+          <w:rStyle w:val="normaltextrun"/>
+          <w:rFonts w:ascii="Calibri" w:hAnsi="Calibri" w:cs="Calibri"/>
+          <w:b/>
+          <w:bCs/>
           <w:sz w:val="22"/>
           <w:szCs w:val="22"/>
           <w:lang w:val="en-IN"/>
         </w:rPr>
-        <w:t xml:space="preserve">is </w:t>
-      </w:r>
-      <w:r>
-        <w:rPr>
-          <w:rStyle w:val="normaltextrun"/>
-          <w:rFonts w:ascii="Calibri" w:hAnsi="Calibri" w:cs="Calibri"/>
-          <w:b/>
-          <w:bCs/>
+        <w:t>aligned with the</w:t>
+      </w:r>
+      <w:r>
+        <w:rPr>
+          <w:rStyle w:val="normaltextrun"/>
+          <w:rFonts w:ascii="Calibri" w:hAnsi="Calibri" w:cs="Calibri"/>
           <w:sz w:val="22"/>
           <w:szCs w:val="22"/>
           <w:lang w:val="en-IN"/>
         </w:rPr>
-        <w:t>aligned</w:t>
-      </w:r>
-      <w:proofErr w:type="gramEnd"/>
+        <w:t xml:space="preserve"> algorithms and data structures </w:t>
+      </w:r>
       <w:r>
         <w:rPr>
           <w:rStyle w:val="normaltextrun"/>
@@ -3466,7 +3584,7 @@
           <w:szCs w:val="22"/>
           <w:lang w:val="en-IN"/>
         </w:rPr>
-        <w:t xml:space="preserve"> with the</w:t>
+        <w:t>category</w:t>
       </w:r>
       <w:r>
         <w:rPr>
@@ -3476,28 +3594,6 @@
           <w:szCs w:val="22"/>
           <w:lang w:val="en-IN"/>
         </w:rPr>
-        <w:t xml:space="preserve"> algorithms and data structures </w:t>
-      </w:r>
-      <w:r>
-        <w:rPr>
-          <w:rStyle w:val="normaltextrun"/>
-          <w:rFonts w:ascii="Calibri" w:hAnsi="Calibri" w:cs="Calibri"/>
-          <w:b/>
-          <w:bCs/>
-          <w:sz w:val="22"/>
-          <w:szCs w:val="22"/>
-          <w:lang w:val="en-IN"/>
-        </w:rPr>
-        <w:t>category</w:t>
-      </w:r>
-      <w:r>
-        <w:rPr>
-          <w:rStyle w:val="normaltextrun"/>
-          <w:rFonts w:ascii="Calibri" w:hAnsi="Calibri" w:cs="Calibri"/>
-          <w:sz w:val="22"/>
-          <w:szCs w:val="22"/>
-          <w:lang w:val="en-IN"/>
-        </w:rPr>
         <w:t xml:space="preserve"> and explain its origin. Submit a file containing the code for the artifact you choose with your enhancement plan. You may choose work from the courses listed under Category One.</w:t>
       </w:r>
     </w:p>
@@ -3535,47 +3631,7 @@
           <w:b/>
           <w:bCs/>
         </w:rPr>
-        <w:t xml:space="preserve">The artifact I chose is the </w:t>
-      </w:r>
-      <w:r>
-        <w:rPr>
-          <w:rFonts w:ascii="Calibri" w:hAnsi="Calibri" w:cs="Calibri"/>
-          <w:b/>
-          <w:bCs/>
-        </w:rPr>
-        <w:t>Pet Shelter Website</w:t>
-      </w:r>
-      <w:r>
-        <w:rPr>
-          <w:rFonts w:ascii="Calibri" w:hAnsi="Calibri" w:cs="Calibri"/>
-          <w:b/>
-          <w:bCs/>
-        </w:rPr>
-        <w:t xml:space="preserve"> during the CS 3</w:t>
-      </w:r>
-      <w:r>
-        <w:rPr>
-          <w:rFonts w:ascii="Calibri" w:hAnsi="Calibri" w:cs="Calibri"/>
-          <w:b/>
-          <w:bCs/>
-        </w:rPr>
-        <w:t>4</w:t>
-      </w:r>
-      <w:r>
-        <w:rPr>
-          <w:rFonts w:ascii="Calibri" w:hAnsi="Calibri" w:cs="Calibri"/>
-          <w:b/>
-          <w:bCs/>
-        </w:rPr>
-        <w:t xml:space="preserve">0 </w:t>
-      </w:r>
-      <w:r>
-        <w:rPr>
-          <w:rFonts w:ascii="Calibri" w:hAnsi="Calibri" w:cs="Calibri"/>
-          <w:b/>
-          <w:bCs/>
-        </w:rPr>
-        <w:t>Advanced</w:t>
+        <w:t>The artifact I chose is the Pet Shelter Website during the CS 340 Advanced</w:t>
       </w:r>
       <w:r>
         <w:rPr>
@@ -3692,18 +3748,21 @@
         <w:textAlignment w:val="baseline"/>
         <w:rPr>
           <w:rFonts w:ascii="Calibri" w:hAnsi="Calibri" w:cs="Calibri"/>
-          <w:sz w:val="22"/>
-          <w:szCs w:val="22"/>
-        </w:rPr>
-      </w:pPr>
-      <w:r>
-        <w:rPr>
-          <w:rFonts w:ascii="Calibri" w:hAnsi="Calibri" w:cs="Calibri"/>
-          <w:b/>
-          <w:bCs/>
-          <w:sz w:val="22"/>
-          <w:szCs w:val="22"/>
-        </w:rPr>
+          <w:b/>
+          <w:bCs/>
+          <w:sz w:val="22"/>
+          <w:szCs w:val="22"/>
+        </w:rPr>
+      </w:pPr>
+      <w:r>
+        <w:rPr>
+          <w:rFonts w:ascii="Calibri" w:hAnsi="Calibri" w:cs="Calibri"/>
+          <w:b/>
+          <w:bCs/>
+          <w:sz w:val="22"/>
+          <w:szCs w:val="22"/>
+        </w:rPr>
+        <w:lastRenderedPageBreak/>
         <w:t xml:space="preserve">I want to </w:t>
       </w:r>
       <w:r>
@@ -3832,53 +3891,232 @@
         <w:pStyle w:val="paragraph"/>
         <w:suppressAutoHyphens/>
         <w:spacing w:before="0" w:beforeAutospacing="0" w:after="0" w:afterAutospacing="0"/>
-        <w:contextualSpacing/>
-        <w:rPr>
-          <w:rFonts w:ascii="Calibri" w:hAnsi="Calibri" w:cs="Calibri"/>
-          <w:sz w:val="22"/>
-          <w:szCs w:val="22"/>
-        </w:rPr>
-      </w:pPr>
-    </w:p>
-    <w:p>
-      <w:pPr>
-        <w:pStyle w:val="paragraph"/>
-        <w:suppressAutoHyphens/>
-        <w:spacing w:before="0" w:beforeAutospacing="0" w:after="0" w:afterAutospacing="0"/>
         <w:ind w:left="1440"/>
         <w:contextualSpacing/>
         <w:textAlignment w:val="baseline"/>
         <w:rPr>
           <w:rFonts w:ascii="Calibri" w:hAnsi="Calibri" w:cs="Calibri"/>
-          <w:sz w:val="22"/>
-          <w:szCs w:val="22"/>
-        </w:rPr>
-      </w:pPr>
-      <w:r>
-        <w:rPr>
-          <w:rFonts w:ascii="Calibri" w:hAnsi="Calibri" w:cs="Calibri"/>
-          <w:sz w:val="22"/>
-          <w:szCs w:val="22"/>
-        </w:rPr>
-        <w:t xml:space="preserve">For this category of enhancement, consider improving the efficiency of a project or expanding the complexity of the use of data structures and algorithms for your artifact. These are just recommendations. Consider being creative and </w:t>
-      </w:r>
-      <w:proofErr w:type="gramStart"/>
-      <w:r>
-        <w:rPr>
-          <w:rFonts w:ascii="Calibri" w:hAnsi="Calibri" w:cs="Calibri"/>
-          <w:sz w:val="22"/>
-          <w:szCs w:val="22"/>
-        </w:rPr>
-        <w:t>proposing an alternative</w:t>
-      </w:r>
-      <w:proofErr w:type="gramEnd"/>
-      <w:r>
-        <w:rPr>
-          <w:rFonts w:ascii="Calibri" w:hAnsi="Calibri" w:cs="Calibri"/>
-          <w:sz w:val="22"/>
-          <w:szCs w:val="22"/>
-        </w:rPr>
-        <w:t xml:space="preserve"> enhancement to your instructor. Note: You only need to choose one type of enhancement per category. </w:t>
+          <w:b/>
+          <w:bCs/>
+          <w:color w:val="FF0000"/>
+          <w:sz w:val="22"/>
+          <w:szCs w:val="22"/>
+        </w:rPr>
+      </w:pPr>
+      <w:r>
+        <w:rPr>
+          <w:rFonts w:ascii="Calibri" w:hAnsi="Calibri" w:cs="Calibri"/>
+          <w:b/>
+          <w:bCs/>
+          <w:color w:val="FF0000"/>
+          <w:sz w:val="22"/>
+          <w:szCs w:val="22"/>
+        </w:rPr>
+        <w:t>Current Status</w:t>
+      </w:r>
+    </w:p>
+    <w:p>
+      <w:pPr>
+        <w:pStyle w:val="paragraph"/>
+        <w:suppressAutoHyphens/>
+        <w:spacing w:before="0" w:beforeAutospacing="0" w:after="0" w:afterAutospacing="0"/>
+        <w:ind w:left="1440"/>
+        <w:contextualSpacing/>
+        <w:textAlignment w:val="baseline"/>
+        <w:rPr>
+          <w:rFonts w:ascii="Calibri" w:hAnsi="Calibri" w:cs="Calibri"/>
+          <w:sz w:val="22"/>
+          <w:szCs w:val="22"/>
+        </w:rPr>
+      </w:pPr>
+      <w:r>
+        <w:rPr>
+          <w:noProof/>
+        </w:rPr>
+        <w:drawing>
+          <wp:inline distT="0" distB="0" distL="0" distR="0" wp14:anchorId="65095AA7" wp14:editId="08A3F1E6">
+            <wp:extent cx="4315968" cy="2157984"/>
+            <wp:effectExtent l="0" t="0" r="8890" b="0"/>
+            <wp:docPr id="344405992" name="Picture 6" descr="A screenshot of a computer&#10;&#10;Description automatically generated"/>
+            <wp:cNvGraphicFramePr>
+              <a:graphicFrameLocks xmlns:a="http://schemas.openxmlformats.org/drawingml/2006/main" noChangeAspect="1"/>
+            </wp:cNvGraphicFramePr>
+            <a:graphic xmlns:a="http://schemas.openxmlformats.org/drawingml/2006/main">
+              <a:graphicData uri="http://schemas.openxmlformats.org/drawingml/2006/picture">
+                <pic:pic xmlns:pic="http://schemas.openxmlformats.org/drawingml/2006/picture">
+                  <pic:nvPicPr>
+                    <pic:cNvPr id="344405992" name="Picture 6" descr="A screenshot of a computer&#10;&#10;Description automatically generated"/>
+                    <pic:cNvPicPr>
+                      <a:picLocks noChangeAspect="1" noChangeArrowheads="1"/>
+                    </pic:cNvPicPr>
+                  </pic:nvPicPr>
+                  <pic:blipFill>
+                    <a:blip r:embed="rId14" cstate="print">
+                      <a:extLst>
+                        <a:ext uri="{28A0092B-C50C-407E-A947-70E740481C1C}">
+                          <a14:useLocalDpi xmlns:a14="http://schemas.microsoft.com/office/drawing/2010/main" val="0"/>
+                        </a:ext>
+                      </a:extLst>
+                    </a:blip>
+                    <a:srcRect/>
+                    <a:stretch>
+                      <a:fillRect/>
+                    </a:stretch>
+                  </pic:blipFill>
+                  <pic:spPr bwMode="auto">
+                    <a:xfrm>
+                      <a:off x="0" y="0"/>
+                      <a:ext cx="4322113" cy="2161056"/>
+                    </a:xfrm>
+                    <a:prstGeom prst="rect">
+                      <a:avLst/>
+                    </a:prstGeom>
+                    <a:noFill/>
+                    <a:ln>
+                      <a:noFill/>
+                    </a:ln>
+                  </pic:spPr>
+                </pic:pic>
+              </a:graphicData>
+            </a:graphic>
+          </wp:inline>
+        </w:drawing>
+      </w:r>
+    </w:p>
+    <w:p>
+      <w:pPr>
+        <w:pStyle w:val="paragraph"/>
+        <w:suppressAutoHyphens/>
+        <w:spacing w:before="0" w:beforeAutospacing="0" w:after="0" w:afterAutospacing="0"/>
+        <w:ind w:left="1440"/>
+        <w:contextualSpacing/>
+        <w:textAlignment w:val="baseline"/>
+        <w:rPr>
+          <w:rFonts w:ascii="Calibri" w:hAnsi="Calibri" w:cs="Calibri"/>
+          <w:b/>
+          <w:bCs/>
+          <w:color w:val="FF0000"/>
+          <w:sz w:val="22"/>
+          <w:szCs w:val="22"/>
+        </w:rPr>
+      </w:pPr>
+      <w:r>
+        <w:rPr>
+          <w:rFonts w:ascii="Calibri" w:hAnsi="Calibri" w:cs="Calibri"/>
+          <w:b/>
+          <w:bCs/>
+          <w:color w:val="FF0000"/>
+          <w:sz w:val="22"/>
+          <w:szCs w:val="22"/>
+        </w:rPr>
+        <w:t>Enhancement</w:t>
+      </w:r>
+    </w:p>
+    <w:p>
+      <w:pPr>
+        <w:pStyle w:val="paragraph"/>
+        <w:suppressAutoHyphens/>
+        <w:spacing w:before="0" w:beforeAutospacing="0" w:after="0" w:afterAutospacing="0"/>
+        <w:ind w:left="1440"/>
+        <w:contextualSpacing/>
+        <w:textAlignment w:val="baseline"/>
+        <w:rPr>
+          <w:rFonts w:ascii="Calibri" w:hAnsi="Calibri" w:cs="Calibri"/>
+          <w:b/>
+          <w:bCs/>
+          <w:color w:val="FF0000"/>
+          <w:sz w:val="22"/>
+          <w:szCs w:val="22"/>
+        </w:rPr>
+      </w:pPr>
+      <w:r>
+        <w:rPr>
+          <w:noProof/>
+        </w:rPr>
+        <w:drawing>
+          <wp:inline distT="0" distB="0" distL="0" distR="0" wp14:anchorId="0AF59D94" wp14:editId="2DDCBF4E">
+            <wp:extent cx="4440326" cy="2218740"/>
+            <wp:effectExtent l="0" t="0" r="0" b="0"/>
+            <wp:docPr id="1159141685" name="Picture 7" descr="A screenshot of a computer&#10;&#10;Description automatically generated"/>
+            <wp:cNvGraphicFramePr>
+              <a:graphicFrameLocks xmlns:a="http://schemas.openxmlformats.org/drawingml/2006/main" noChangeAspect="1"/>
+            </wp:cNvGraphicFramePr>
+            <a:graphic xmlns:a="http://schemas.openxmlformats.org/drawingml/2006/main">
+              <a:graphicData uri="http://schemas.openxmlformats.org/drawingml/2006/picture">
+                <pic:pic xmlns:pic="http://schemas.openxmlformats.org/drawingml/2006/picture">
+                  <pic:nvPicPr>
+                    <pic:cNvPr id="1159141685" name="Picture 7" descr="A screenshot of a computer&#10;&#10;Description automatically generated"/>
+                    <pic:cNvPicPr>
+                      <a:picLocks noChangeAspect="1" noChangeArrowheads="1"/>
+                    </pic:cNvPicPr>
+                  </pic:nvPicPr>
+                  <pic:blipFill>
+                    <a:blip r:embed="rId15" cstate="print">
+                      <a:extLst>
+                        <a:ext uri="{28A0092B-C50C-407E-A947-70E740481C1C}">
+                          <a14:useLocalDpi xmlns:a14="http://schemas.microsoft.com/office/drawing/2010/main" val="0"/>
+                        </a:ext>
+                      </a:extLst>
+                    </a:blip>
+                    <a:srcRect/>
+                    <a:stretch>
+                      <a:fillRect/>
+                    </a:stretch>
+                  </pic:blipFill>
+                  <pic:spPr bwMode="auto">
+                    <a:xfrm>
+                      <a:off x="0" y="0"/>
+                      <a:ext cx="4454155" cy="2225650"/>
+                    </a:xfrm>
+                    <a:prstGeom prst="rect">
+                      <a:avLst/>
+                    </a:prstGeom>
+                    <a:noFill/>
+                    <a:ln>
+                      <a:noFill/>
+                    </a:ln>
+                  </pic:spPr>
+                </pic:pic>
+              </a:graphicData>
+            </a:graphic>
+          </wp:inline>
+        </w:drawing>
+      </w:r>
+    </w:p>
+    <w:p>
+      <w:pPr>
+        <w:pStyle w:val="paragraph"/>
+        <w:suppressAutoHyphens/>
+        <w:spacing w:before="0" w:beforeAutospacing="0" w:after="0" w:afterAutospacing="0"/>
+        <w:contextualSpacing/>
+        <w:rPr>
+          <w:rFonts w:ascii="Calibri" w:hAnsi="Calibri" w:cs="Calibri"/>
+          <w:sz w:val="22"/>
+          <w:szCs w:val="22"/>
+        </w:rPr>
+      </w:pPr>
+    </w:p>
+    <w:p>
+      <w:pPr>
+        <w:pStyle w:val="paragraph"/>
+        <w:suppressAutoHyphens/>
+        <w:spacing w:before="0" w:beforeAutospacing="0" w:after="0" w:afterAutospacing="0"/>
+        <w:ind w:left="1440"/>
+        <w:contextualSpacing/>
+        <w:textAlignment w:val="baseline"/>
+        <w:rPr>
+          <w:rFonts w:ascii="Calibri" w:hAnsi="Calibri" w:cs="Calibri"/>
+          <w:sz w:val="22"/>
+          <w:szCs w:val="22"/>
+        </w:rPr>
+      </w:pPr>
+      <w:r>
+        <w:rPr>
+          <w:rFonts w:ascii="Calibri" w:hAnsi="Calibri" w:cs="Calibri"/>
+          <w:sz w:val="22"/>
+          <w:szCs w:val="22"/>
+        </w:rPr>
+        <w:t xml:space="preserve">For this category of enhancement, consider improving the efficiency of a project or expanding the complexity of the use of data structures and algorithms for your artifact. These are just recommendations. Consider being creative and proposing an alternative enhancement to your instructor. Note: You only need to choose one type of enhancement per category. </w:t>
       </w:r>
     </w:p>
     <w:p>
@@ -3967,6 +4205,7 @@
           <w:sz w:val="22"/>
           <w:szCs w:val="22"/>
         </w:rPr>
+        <w:lastRenderedPageBreak/>
         <w:t xml:space="preserve">Explain how the planned enhancement will </w:t>
       </w:r>
       <w:r>
@@ -4122,7 +4361,15 @@
           <w:b/>
           <w:bCs/>
         </w:rPr>
-        <w:t>The combined search functionally</w:t>
+        <w:t>The</w:t>
+      </w:r>
+      <w:r>
+        <w:rPr>
+          <w:rFonts w:ascii="Calibri" w:hAnsi="Calibri" w:cs="Calibri"/>
+          <w:b/>
+          <w:bCs/>
+        </w:rPr>
+        <w:t xml:space="preserve"> combined search functionally</w:t>
       </w:r>
       <w:r>
         <w:rPr>
@@ -4146,7 +4393,39 @@
           <w:b/>
           <w:bCs/>
         </w:rPr>
-        <w:t xml:space="preserve"> backend, frontend and algorithms development. Where UI changes are needed to replace Radio buttons with Checkboxes and </w:t>
+        <w:t xml:space="preserve"> backend, frontend and algorithms</w:t>
+      </w:r>
+      <w:r>
+        <w:rPr>
+          <w:rFonts w:ascii="Calibri" w:hAnsi="Calibri" w:cs="Calibri"/>
+          <w:b/>
+          <w:bCs/>
+        </w:rPr>
+        <w:t xml:space="preserve"> </w:t>
+      </w:r>
+      <w:r>
+        <w:rPr>
+          <w:rFonts w:ascii="Calibri" w:hAnsi="Calibri" w:cs="Calibri"/>
+          <w:b/>
+          <w:bCs/>
+        </w:rPr>
+        <w:t>development. Where UI changes are needed to replace Radio buttons with Checkboxes</w:t>
+      </w:r>
+      <w:r>
+        <w:rPr>
+          <w:rFonts w:ascii="Calibri" w:hAnsi="Calibri" w:cs="Calibri"/>
+          <w:b/>
+          <w:bCs/>
+        </w:rPr>
+        <w:t xml:space="preserve">, ComboBox </w:t>
+      </w:r>
+      <w:r>
+        <w:rPr>
+          <w:rFonts w:ascii="Calibri" w:hAnsi="Calibri" w:cs="Calibri"/>
+          <w:b/>
+          <w:bCs/>
+        </w:rPr>
+        <w:t xml:space="preserve">and </w:t>
       </w:r>
       <w:r>
         <w:rPr>
@@ -4414,43 +4693,19 @@
           <w:szCs w:val="22"/>
           <w:lang w:val="en-IN"/>
         </w:rPr>
-        <w:t xml:space="preserve"> that </w:t>
-      </w:r>
-      <w:proofErr w:type="gramStart"/>
-      <w:r>
-        <w:rPr>
-          <w:rStyle w:val="normaltextrun"/>
-          <w:rFonts w:ascii="Calibri" w:hAnsi="Calibri" w:cs="Calibri"/>
+        <w:t xml:space="preserve"> that is </w:t>
+      </w:r>
+      <w:r>
+        <w:rPr>
+          <w:rStyle w:val="normaltextrun"/>
+          <w:rFonts w:ascii="Calibri" w:hAnsi="Calibri" w:cs="Calibri"/>
+          <w:b/>
+          <w:bCs/>
           <w:sz w:val="22"/>
           <w:szCs w:val="22"/>
           <w:lang w:val="en-IN"/>
         </w:rPr>
-        <w:t xml:space="preserve">is </w:t>
-      </w:r>
-      <w:r>
-        <w:rPr>
-          <w:rStyle w:val="normaltextrun"/>
-          <w:rFonts w:ascii="Calibri" w:hAnsi="Calibri" w:cs="Calibri"/>
-          <w:b/>
-          <w:bCs/>
-          <w:sz w:val="22"/>
-          <w:szCs w:val="22"/>
-          <w:lang w:val="en-IN"/>
-        </w:rPr>
-        <w:t>aligned</w:t>
-      </w:r>
-      <w:proofErr w:type="gramEnd"/>
-      <w:r>
-        <w:rPr>
-          <w:rStyle w:val="normaltextrun"/>
-          <w:rFonts w:ascii="Calibri" w:hAnsi="Calibri" w:cs="Calibri"/>
-          <w:b/>
-          <w:bCs/>
-          <w:sz w:val="22"/>
-          <w:szCs w:val="22"/>
-          <w:lang w:val="en-IN"/>
-        </w:rPr>
-        <w:t xml:space="preserve"> with the</w:t>
+        <w:t>aligned with the</w:t>
       </w:r>
       <w:r>
         <w:rPr>
@@ -4854,27 +5109,7 @@
           <w:sz w:val="22"/>
           <w:szCs w:val="22"/>
         </w:rPr>
-        <w:t xml:space="preserve">For this category of enhancement, consider adding more advanced concepts of MySQL, incorporating data mining, creating a MongoDB interface with HTML/JavaScript, or building a full stack with a different programming language for your artifact. These are just recommendations; consider being creative and </w:t>
-      </w:r>
-      <w:proofErr w:type="gramStart"/>
-      <w:r>
-        <w:rPr>
-          <w:rStyle w:val="normaltextrun"/>
-          <w:rFonts w:ascii="Calibri" w:hAnsi="Calibri" w:cs="Calibri"/>
-          <w:sz w:val="22"/>
-          <w:szCs w:val="22"/>
-        </w:rPr>
-        <w:t>proposing an alternative</w:t>
-      </w:r>
-      <w:proofErr w:type="gramEnd"/>
-      <w:r>
-        <w:rPr>
-          <w:rStyle w:val="normaltextrun"/>
-          <w:rFonts w:ascii="Calibri" w:hAnsi="Calibri" w:cs="Calibri"/>
-          <w:sz w:val="22"/>
-          <w:szCs w:val="22"/>
-        </w:rPr>
-        <w:t xml:space="preserve"> enhancement to your instructor. Note: You only need to choose one type of enhancement per category.</w:t>
+        <w:t>For this category of enhancement, consider adding more advanced concepts of MySQL, incorporating data mining, creating a MongoDB interface with HTML/JavaScript, or building a full stack with a different programming language for your artifact. These are just recommendations; consider being creative and proposing an alternative enhancement to your instructor. Note: You only need to choose one type of enhancement per category.</w:t>
       </w:r>
     </w:p>
     <w:p>
@@ -5527,39 +5762,8 @@
           <w:sz w:val="22"/>
           <w:szCs w:val="22"/>
         </w:rPr>
-        <w:t xml:space="preserve">outcomes planned to </w:t>
-      </w:r>
-      <w:proofErr w:type="gramStart"/>
-      <w:r>
-        <w:rPr>
-          <w:rStyle w:val="normaltextrun"/>
-          <w:rFonts w:ascii="Calibri" w:hAnsi="Calibri" w:cs="Calibri"/>
-          <w:sz w:val="22"/>
-          <w:szCs w:val="22"/>
-        </w:rPr>
-        <w:t>be illustrated</w:t>
-      </w:r>
-      <w:proofErr w:type="gramEnd"/>
-      <w:r>
-        <w:rPr>
-          <w:rStyle w:val="normaltextrun"/>
-          <w:rFonts w:ascii="Calibri" w:hAnsi="Calibri" w:cs="Calibri"/>
-          <w:sz w:val="22"/>
-          <w:szCs w:val="22"/>
-        </w:rPr>
-        <w:t xml:space="preserve"> in the code </w:t>
-      </w:r>
-      <w:proofErr w:type="gramStart"/>
-      <w:r>
-        <w:rPr>
-          <w:rStyle w:val="normaltextrun"/>
-          <w:rFonts w:ascii="Calibri" w:hAnsi="Calibri" w:cs="Calibri"/>
-          <w:sz w:val="22"/>
-          <w:szCs w:val="22"/>
-        </w:rPr>
-        <w:t>review</w:t>
-      </w:r>
-      <w:proofErr w:type="gramEnd"/>
+        <w:t>outcomes planned to be illustrated in the code review</w:t>
+      </w:r>
     </w:p>
     <w:p>
       <w:pPr>
@@ -5675,42 +5879,8 @@
           <w:szCs w:val="22"/>
           <w:lang w:val="en-IN"/>
         </w:rPr>
-        <w:t xml:space="preserve">outcomes planned to </w:t>
-      </w:r>
-      <w:proofErr w:type="gramStart"/>
-      <w:r>
-        <w:rPr>
-          <w:rStyle w:val="normaltextrun"/>
-          <w:rFonts w:ascii="Calibri" w:hAnsi="Calibri" w:cs="Calibri"/>
-          <w:sz w:val="22"/>
-          <w:szCs w:val="22"/>
-          <w:lang w:val="en-IN"/>
-        </w:rPr>
-        <w:t>be illustrated</w:t>
-      </w:r>
-      <w:proofErr w:type="gramEnd"/>
-      <w:r>
-        <w:rPr>
-          <w:rStyle w:val="normaltextrun"/>
-          <w:rFonts w:ascii="Calibri" w:hAnsi="Calibri" w:cs="Calibri"/>
-          <w:sz w:val="22"/>
-          <w:szCs w:val="22"/>
-          <w:lang w:val="en-IN"/>
-        </w:rPr>
-        <w:t xml:space="preserve"> in the </w:t>
-      </w:r>
-      <w:proofErr w:type="gramStart"/>
-      <w:r>
-        <w:rPr>
-          <w:rStyle w:val="normaltextrun"/>
-          <w:rFonts w:ascii="Calibri" w:hAnsi="Calibri" w:cs="Calibri"/>
-          <w:sz w:val="22"/>
-          <w:szCs w:val="22"/>
-          <w:lang w:val="en-IN"/>
-        </w:rPr>
-        <w:t>narratives</w:t>
-      </w:r>
-      <w:proofErr w:type="gramEnd"/>
+        <w:t>outcomes planned to be illustrated in the narratives</w:t>
+      </w:r>
     </w:p>
     <w:p>
       <w:pPr>
@@ -5794,39 +5964,8 @@
           <w:sz w:val="22"/>
           <w:szCs w:val="22"/>
         </w:rPr>
-        <w:t xml:space="preserve"> planned to </w:t>
-      </w:r>
-      <w:proofErr w:type="gramStart"/>
-      <w:r>
-        <w:rPr>
-          <w:rStyle w:val="normaltextrun"/>
-          <w:rFonts w:ascii="Calibri" w:hAnsi="Calibri" w:cs="Calibri"/>
-          <w:sz w:val="22"/>
-          <w:szCs w:val="22"/>
-        </w:rPr>
-        <w:t>be illustrated</w:t>
-      </w:r>
-      <w:proofErr w:type="gramEnd"/>
-      <w:r>
-        <w:rPr>
-          <w:rStyle w:val="normaltextrun"/>
-          <w:rFonts w:ascii="Calibri" w:hAnsi="Calibri" w:cs="Calibri"/>
-          <w:sz w:val="22"/>
-          <w:szCs w:val="22"/>
-        </w:rPr>
-        <w:t xml:space="preserve"> in the professional self-</w:t>
-      </w:r>
-      <w:proofErr w:type="gramStart"/>
-      <w:r>
-        <w:rPr>
-          <w:rStyle w:val="normaltextrun"/>
-          <w:rFonts w:ascii="Calibri" w:hAnsi="Calibri" w:cs="Calibri"/>
-          <w:sz w:val="22"/>
-          <w:szCs w:val="22"/>
-        </w:rPr>
-        <w:t>assessment</w:t>
-      </w:r>
-      <w:proofErr w:type="gramEnd"/>
+        <w:t xml:space="preserve"> planned to be illustrated in the professional self-assessment</w:t>
+      </w:r>
     </w:p>
     <w:p>
       <w:pPr>
@@ -5878,7 +6017,7 @@
       </w:r>
     </w:p>
     <w:sectPr>
-      <w:headerReference w:type="default" r:id="rId11"/>
+      <w:headerReference w:type="default" r:id="rId16"/>
       <w:pgSz w:w="12240" w:h="15840"/>
       <w:pgMar w:top="1440" w:right="1440" w:bottom="1440" w:left="1440" w:header="720" w:footer="720" w:gutter="0"/>
       <w:cols w:space="720"/>
@@ -5889,7 +6028,7 @@
 </file>
 
 <file path=word/endnotes.xml><?xml version="1.0" encoding="utf-8"?>
-<w:endnotes xmlns:wpc="http://schemas.microsoft.com/office/word/2010/wordprocessingCanvas" xmlns:cx="http://schemas.microsoft.com/office/drawing/2014/chartex" xmlns:cx1="http://schemas.microsoft.com/office/drawing/2015/9/8/chartex" xmlns:cx2="http://schemas.microsoft.com/office/drawing/2015/10/21/chartex" xmlns:cx3="http://schemas.microsoft.com/office/drawing/2016/5/9/chartex" xmlns:cx4="http://schemas.microsoft.com/office/drawing/2016/5/10/chartex" xmlns:cx5="http://schemas.microsoft.com/office/drawing/2016/5/11/chartex" xmlns:cx6="http://schemas.microsoft.com/office/drawing/2016/5/12/chartex" xmlns:cx7="http://schemas.microsoft.com/office/drawing/2016/5/13/chartex" xmlns:cx8="http://schemas.microsoft.com/office/drawing/2016/5/14/chartex" xmlns:mc="http://schemas.openxmlformats.org/markup-compatibility/2006" xmlns:aink="http://schemas.microsoft.com/office/drawing/2016/ink" xmlns:am3d="http://schemas.microsoft.com/office/drawing/2017/model3d" xmlns:o="urn:schemas-microsoft-com:office:office" xmlns:oel="http://schemas.microsoft.com/office/2019/extlst" xmlns:r="http://schemas.openxmlformats.org/officeDocument/2006/relationships" xmlns:m="http://schemas.openxmlformats.org/officeDocument/2006/math" xmlns:v="urn:schemas-microsoft-com:vml" xmlns:wp14="http://schemas.microsoft.com/office/word/2010/wordprocessingDrawing" xmlns:wp="http://schemas.openxmlformats.org/drawingml/2006/wordprocessingDrawing" xmlns:w10="urn:schemas-microsoft-com:office:word" xmlns:w="http://schemas.openxmlformats.org/wordprocessingml/2006/main" xmlns:w14="http://schemas.microsoft.com/office/word/2010/wordml" xmlns:w15="http://schemas.microsoft.com/office/word/2012/wordml" xmlns:w16cex="http://schemas.microsoft.com/office/word/2018/wordml/cex" xmlns:w16cid="http://schemas.microsoft.com/office/word/2016/wordml/cid" xmlns:w16="http://schemas.microsoft.com/office/word/2018/wordml" xmlns:w16du="http://schemas.microsoft.com/office/word/2023/wordml/word16du" xmlns:w16sdtdh="http://schemas.microsoft.com/office/word/2020/wordml/sdtdatahash" xmlns:w16sdtfl="http://schemas.microsoft.com/office/word/2024/wordml/sdtformatlock" xmlns:w16se="http://schemas.microsoft.com/office/word/2015/wordml/symex" xmlns:wpg="http://schemas.microsoft.com/office/word/2010/wordprocessingGroup" xmlns:wpi="http://schemas.microsoft.com/office/word/2010/wordprocessingInk" xmlns:wne="http://schemas.microsoft.com/office/word/2006/wordml" xmlns:wps="http://schemas.microsoft.com/office/word/2010/wordprocessingShape" mc:Ignorable="w14 w15 w16se w16cid w16 w16cex w16sdtdh w16sdtfl w16du wp14">
+<w:endnotes xmlns:wpc="http://schemas.microsoft.com/office/word/2010/wordprocessingCanvas" xmlns:cx="http://schemas.microsoft.com/office/drawing/2014/chartex" xmlns:cx1="http://schemas.microsoft.com/office/drawing/2015/9/8/chartex" xmlns:cx2="http://schemas.microsoft.com/office/drawing/2015/10/21/chartex" xmlns:cx3="http://schemas.microsoft.com/office/drawing/2016/5/9/chartex" xmlns:cx4="http://schemas.microsoft.com/office/drawing/2016/5/10/chartex" xmlns:cx5="http://schemas.microsoft.com/office/drawing/2016/5/11/chartex" xmlns:cx6="http://schemas.microsoft.com/office/drawing/2016/5/12/chartex" xmlns:cx7="http://schemas.microsoft.com/office/drawing/2016/5/13/chartex" xmlns:cx8="http://schemas.microsoft.com/office/drawing/2016/5/14/chartex" xmlns:mc="http://schemas.openxmlformats.org/markup-compatibility/2006" xmlns:aink="http://schemas.microsoft.com/office/drawing/2016/ink" xmlns:am3d="http://schemas.microsoft.com/office/drawing/2017/model3d" xmlns:o="urn:schemas-microsoft-com:office:office" xmlns:oel="http://schemas.microsoft.com/office/2019/extlst" xmlns:r="http://schemas.openxmlformats.org/officeDocument/2006/relationships" xmlns:m="http://schemas.openxmlformats.org/officeDocument/2006/math" xmlns:v="urn:schemas-microsoft-com:vml" xmlns:wp14="http://schemas.microsoft.com/office/word/2010/wordprocessingDrawing" xmlns:wp="http://schemas.openxmlformats.org/drawingml/2006/wordprocessingDrawing" xmlns:w10="urn:schemas-microsoft-com:office:word" xmlns:w="http://schemas.openxmlformats.org/wordprocessingml/2006/main" xmlns:w14="http://schemas.microsoft.com/office/word/2010/wordml" xmlns:w15="http://schemas.microsoft.com/office/word/2012/wordml" xmlns:w16cex="http://schemas.microsoft.com/office/word/2018/wordml/cex" xmlns:w16cid="http://schemas.microsoft.com/office/word/2016/wordml/cid" xmlns:w16="http://schemas.microsoft.com/office/word/2018/wordml" xmlns:w16du="http://schemas.microsoft.com/office/word/2023/wordml/word16du" xmlns:w16sdtdh="http://schemas.microsoft.com/office/word/2020/wordml/sdtdatahash" xmlns:w16se="http://schemas.microsoft.com/office/word/2015/wordml/symex" xmlns:wpg="http://schemas.microsoft.com/office/word/2010/wordprocessingGroup" xmlns:wpi="http://schemas.microsoft.com/office/word/2010/wordprocessingInk" xmlns:wne="http://schemas.microsoft.com/office/word/2006/wordml" xmlns:wps="http://schemas.microsoft.com/office/word/2010/wordprocessingShape" mc:Ignorable="w14 w15 w16se w16cid w16 w16cex w16sdtdh w16du wp14">
   <w:endnote w:type="separator" w:id="-1">
     <w:p>
       <w:pPr>
@@ -5914,7 +6053,7 @@
 </file>
 
 <file path=word/footnotes.xml><?xml version="1.0" encoding="utf-8"?>
-<w:footnotes xmlns:wpc="http://schemas.microsoft.com/office/word/2010/wordprocessingCanvas" xmlns:cx="http://schemas.microsoft.com/office/drawing/2014/chartex" xmlns:cx1="http://schemas.microsoft.com/office/drawing/2015/9/8/chartex" xmlns:cx2="http://schemas.microsoft.com/office/drawing/2015/10/21/chartex" xmlns:cx3="http://schemas.microsoft.com/office/drawing/2016/5/9/chartex" xmlns:cx4="http://schemas.microsoft.com/office/drawing/2016/5/10/chartex" xmlns:cx5="http://schemas.microsoft.com/office/drawing/2016/5/11/chartex" xmlns:cx6="http://schemas.microsoft.com/office/drawing/2016/5/12/chartex" xmlns:cx7="http://schemas.microsoft.com/office/drawing/2016/5/13/chartex" xmlns:cx8="http://schemas.microsoft.com/office/drawing/2016/5/14/chartex" xmlns:mc="http://schemas.openxmlformats.org/markup-compatibility/2006" xmlns:aink="http://schemas.microsoft.com/office/drawing/2016/ink" xmlns:am3d="http://schemas.microsoft.com/office/drawing/2017/model3d" xmlns:o="urn:schemas-microsoft-com:office:office" xmlns:oel="http://schemas.microsoft.com/office/2019/extlst" xmlns:r="http://schemas.openxmlformats.org/officeDocument/2006/relationships" xmlns:m="http://schemas.openxmlformats.org/officeDocument/2006/math" xmlns:v="urn:schemas-microsoft-com:vml" xmlns:wp14="http://schemas.microsoft.com/office/word/2010/wordprocessingDrawing" xmlns:wp="http://schemas.openxmlformats.org/drawingml/2006/wordprocessingDrawing" xmlns:w10="urn:schemas-microsoft-com:office:word" xmlns:w="http://schemas.openxmlformats.org/wordprocessingml/2006/main" xmlns:w14="http://schemas.microsoft.com/office/word/2010/wordml" xmlns:w15="http://schemas.microsoft.com/office/word/2012/wordml" xmlns:w16cex="http://schemas.microsoft.com/office/word/2018/wordml/cex" xmlns:w16cid="http://schemas.microsoft.com/office/word/2016/wordml/cid" xmlns:w16="http://schemas.microsoft.com/office/word/2018/wordml" xmlns:w16du="http://schemas.microsoft.com/office/word/2023/wordml/word16du" xmlns:w16sdtdh="http://schemas.microsoft.com/office/word/2020/wordml/sdtdatahash" xmlns:w16sdtfl="http://schemas.microsoft.com/office/word/2024/wordml/sdtformatlock" xmlns:w16se="http://schemas.microsoft.com/office/word/2015/wordml/symex" xmlns:wpg="http://schemas.microsoft.com/office/word/2010/wordprocessingGroup" xmlns:wpi="http://schemas.microsoft.com/office/word/2010/wordprocessingInk" xmlns:wne="http://schemas.microsoft.com/office/word/2006/wordml" xmlns:wps="http://schemas.microsoft.com/office/word/2010/wordprocessingShape" mc:Ignorable="w14 w15 w16se w16cid w16 w16cex w16sdtdh w16sdtfl w16du wp14">
+<w:footnotes xmlns:wpc="http://schemas.microsoft.com/office/word/2010/wordprocessingCanvas" xmlns:cx="http://schemas.microsoft.com/office/drawing/2014/chartex" xmlns:cx1="http://schemas.microsoft.com/office/drawing/2015/9/8/chartex" xmlns:cx2="http://schemas.microsoft.com/office/drawing/2015/10/21/chartex" xmlns:cx3="http://schemas.microsoft.com/office/drawing/2016/5/9/chartex" xmlns:cx4="http://schemas.microsoft.com/office/drawing/2016/5/10/chartex" xmlns:cx5="http://schemas.microsoft.com/office/drawing/2016/5/11/chartex" xmlns:cx6="http://schemas.microsoft.com/office/drawing/2016/5/12/chartex" xmlns:cx7="http://schemas.microsoft.com/office/drawing/2016/5/13/chartex" xmlns:cx8="http://schemas.microsoft.com/office/drawing/2016/5/14/chartex" xmlns:mc="http://schemas.openxmlformats.org/markup-compatibility/2006" xmlns:aink="http://schemas.microsoft.com/office/drawing/2016/ink" xmlns:am3d="http://schemas.microsoft.com/office/drawing/2017/model3d" xmlns:o="urn:schemas-microsoft-com:office:office" xmlns:oel="http://schemas.microsoft.com/office/2019/extlst" xmlns:r="http://schemas.openxmlformats.org/officeDocument/2006/relationships" xmlns:m="http://schemas.openxmlformats.org/officeDocument/2006/math" xmlns:v="urn:schemas-microsoft-com:vml" xmlns:wp14="http://schemas.microsoft.com/office/word/2010/wordprocessingDrawing" xmlns:wp="http://schemas.openxmlformats.org/drawingml/2006/wordprocessingDrawing" xmlns:w10="urn:schemas-microsoft-com:office:word" xmlns:w="http://schemas.openxmlformats.org/wordprocessingml/2006/main" xmlns:w14="http://schemas.microsoft.com/office/word/2010/wordml" xmlns:w15="http://schemas.microsoft.com/office/word/2012/wordml" xmlns:w16cex="http://schemas.microsoft.com/office/word/2018/wordml/cex" xmlns:w16cid="http://schemas.microsoft.com/office/word/2016/wordml/cid" xmlns:w16="http://schemas.microsoft.com/office/word/2018/wordml" xmlns:w16du="http://schemas.microsoft.com/office/word/2023/wordml/word16du" xmlns:w16sdtdh="http://schemas.microsoft.com/office/word/2020/wordml/sdtdatahash" xmlns:w16se="http://schemas.microsoft.com/office/word/2015/wordml/symex" xmlns:wpg="http://schemas.microsoft.com/office/word/2010/wordprocessingGroup" xmlns:wpi="http://schemas.microsoft.com/office/word/2010/wordprocessingInk" xmlns:wne="http://schemas.microsoft.com/office/word/2006/wordml" xmlns:wps="http://schemas.microsoft.com/office/word/2010/wordprocessingShape" mc:Ignorable="w14 w15 w16se w16cid w16 w16cex w16sdtdh w16du wp14">
   <w:footnote w:type="separator" w:id="-1">
     <w:p>
       <w:pPr>
@@ -5939,7 +6078,7 @@
 </file>
 
 <file path=word/header1.xml><?xml version="1.0" encoding="utf-8"?>
-<w:hdr xmlns:wpc="http://schemas.microsoft.com/office/word/2010/wordprocessingCanvas" xmlns:cx="http://schemas.microsoft.com/office/drawing/2014/chartex" xmlns:cx1="http://schemas.microsoft.com/office/drawing/2015/9/8/chartex" xmlns:cx2="http://schemas.microsoft.com/office/drawing/2015/10/21/chartex" xmlns:cx3="http://schemas.microsoft.com/office/drawing/2016/5/9/chartex" xmlns:cx4="http://schemas.microsoft.com/office/drawing/2016/5/10/chartex" xmlns:cx5="http://schemas.microsoft.com/office/drawing/2016/5/11/chartex" xmlns:cx6="http://schemas.microsoft.com/office/drawing/2016/5/12/chartex" xmlns:cx7="http://schemas.microsoft.com/office/drawing/2016/5/13/chartex" xmlns:cx8="http://schemas.microsoft.com/office/drawing/2016/5/14/chartex" xmlns:mc="http://schemas.openxmlformats.org/markup-compatibility/2006" xmlns:aink="http://schemas.microsoft.com/office/drawing/2016/ink" xmlns:am3d="http://schemas.microsoft.com/office/drawing/2017/model3d" xmlns:o="urn:schemas-microsoft-com:office:office" xmlns:oel="http://schemas.microsoft.com/office/2019/extlst" xmlns:r="http://schemas.openxmlformats.org/officeDocument/2006/relationships" xmlns:m="http://schemas.openxmlformats.org/officeDocument/2006/math" xmlns:v="urn:schemas-microsoft-com:vml" xmlns:wp14="http://schemas.microsoft.com/office/word/2010/wordprocessingDrawing" xmlns:wp="http://schemas.openxmlformats.org/drawingml/2006/wordprocessingDrawing" xmlns:w10="urn:schemas-microsoft-com:office:word" xmlns:w="http://schemas.openxmlformats.org/wordprocessingml/2006/main" xmlns:w14="http://schemas.microsoft.com/office/word/2010/wordml" xmlns:w15="http://schemas.microsoft.com/office/word/2012/wordml" xmlns:w16cex="http://schemas.microsoft.com/office/word/2018/wordml/cex" xmlns:w16cid="http://schemas.microsoft.com/office/word/2016/wordml/cid" xmlns:w16="http://schemas.microsoft.com/office/word/2018/wordml" xmlns:w16du="http://schemas.microsoft.com/office/word/2023/wordml/word16du" xmlns:w16sdtdh="http://schemas.microsoft.com/office/word/2020/wordml/sdtdatahash" xmlns:w16sdtfl="http://schemas.microsoft.com/office/word/2024/wordml/sdtformatlock" xmlns:w16se="http://schemas.microsoft.com/office/word/2015/wordml/symex" xmlns:wpg="http://schemas.microsoft.com/office/word/2010/wordprocessingGroup" xmlns:wpi="http://schemas.microsoft.com/office/word/2010/wordprocessingInk" xmlns:wne="http://schemas.microsoft.com/office/word/2006/wordml" xmlns:wps="http://schemas.microsoft.com/office/word/2010/wordprocessingShape" mc:Ignorable="w14 w15 w16se w16cid w16 w16cex w16sdtdh w16sdtfl w16du wp14">
+<w:hdr xmlns:wpc="http://schemas.microsoft.com/office/word/2010/wordprocessingCanvas" xmlns:cx="http://schemas.microsoft.com/office/drawing/2014/chartex" xmlns:cx1="http://schemas.microsoft.com/office/drawing/2015/9/8/chartex" xmlns:cx2="http://schemas.microsoft.com/office/drawing/2015/10/21/chartex" xmlns:cx3="http://schemas.microsoft.com/office/drawing/2016/5/9/chartex" xmlns:cx4="http://schemas.microsoft.com/office/drawing/2016/5/10/chartex" xmlns:cx5="http://schemas.microsoft.com/office/drawing/2016/5/11/chartex" xmlns:cx6="http://schemas.microsoft.com/office/drawing/2016/5/12/chartex" xmlns:cx7="http://schemas.microsoft.com/office/drawing/2016/5/13/chartex" xmlns:cx8="http://schemas.microsoft.com/office/drawing/2016/5/14/chartex" xmlns:mc="http://schemas.openxmlformats.org/markup-compatibility/2006" xmlns:aink="http://schemas.microsoft.com/office/drawing/2016/ink" xmlns:am3d="http://schemas.microsoft.com/office/drawing/2017/model3d" xmlns:o="urn:schemas-microsoft-com:office:office" xmlns:oel="http://schemas.microsoft.com/office/2019/extlst" xmlns:r="http://schemas.openxmlformats.org/officeDocument/2006/relationships" xmlns:m="http://schemas.openxmlformats.org/officeDocument/2006/math" xmlns:v="urn:schemas-microsoft-com:vml" xmlns:wp14="http://schemas.microsoft.com/office/word/2010/wordprocessingDrawing" xmlns:wp="http://schemas.openxmlformats.org/drawingml/2006/wordprocessingDrawing" xmlns:w10="urn:schemas-microsoft-com:office:word" xmlns:w="http://schemas.openxmlformats.org/wordprocessingml/2006/main" xmlns:w14="http://schemas.microsoft.com/office/word/2010/wordml" xmlns:w15="http://schemas.microsoft.com/office/word/2012/wordml" xmlns:w16cex="http://schemas.microsoft.com/office/word/2018/wordml/cex" xmlns:w16cid="http://schemas.microsoft.com/office/word/2016/wordml/cid" xmlns:w16="http://schemas.microsoft.com/office/word/2018/wordml" xmlns:w16du="http://schemas.microsoft.com/office/word/2023/wordml/word16du" xmlns:w16sdtdh="http://schemas.microsoft.com/office/word/2020/wordml/sdtdatahash" xmlns:w16se="http://schemas.microsoft.com/office/word/2015/wordml/symex" xmlns:wpg="http://schemas.microsoft.com/office/word/2010/wordprocessingGroup" xmlns:wpi="http://schemas.microsoft.com/office/word/2010/wordprocessingInk" xmlns:wne="http://schemas.microsoft.com/office/word/2006/wordml" xmlns:wps="http://schemas.microsoft.com/office/word/2010/wordprocessingShape" mc:Ignorable="w14 w15 w16se w16cid w16 w16cex w16sdtdh w16du wp14">
   <w:p>
     <w:pPr>
       <w:pStyle w:val="Header"/>
@@ -5997,7 +6136,7 @@
 </file>
 
 <file path=word/numbering.xml><?xml version="1.0" encoding="utf-8"?>
-<w:numbering xmlns:wpc="http://schemas.microsoft.com/office/word/2010/wordprocessingCanvas" xmlns:cx="http://schemas.microsoft.com/office/drawing/2014/chartex" xmlns:cx1="http://schemas.microsoft.com/office/drawing/2015/9/8/chartex" xmlns:cx2="http://schemas.microsoft.com/office/drawing/2015/10/21/chartex" xmlns:cx3="http://schemas.microsoft.com/office/drawing/2016/5/9/chartex" xmlns:cx4="http://schemas.microsoft.com/office/drawing/2016/5/10/chartex" xmlns:cx5="http://schemas.microsoft.com/office/drawing/2016/5/11/chartex" xmlns:cx6="http://schemas.microsoft.com/office/drawing/2016/5/12/chartex" xmlns:cx7="http://schemas.microsoft.com/office/drawing/2016/5/13/chartex" xmlns:cx8="http://schemas.microsoft.com/office/drawing/2016/5/14/chartex" xmlns:mc="http://schemas.openxmlformats.org/markup-compatibility/2006" xmlns:aink="http://schemas.microsoft.com/office/drawing/2016/ink" xmlns:am3d="http://schemas.microsoft.com/office/drawing/2017/model3d" xmlns:o="urn:schemas-microsoft-com:office:office" xmlns:oel="http://schemas.microsoft.com/office/2019/extlst" xmlns:r="http://schemas.openxmlformats.org/officeDocument/2006/relationships" xmlns:m="http://schemas.openxmlformats.org/officeDocument/2006/math" xmlns:v="urn:schemas-microsoft-com:vml" xmlns:wp14="http://schemas.microsoft.com/office/word/2010/wordprocessingDrawing" xmlns:wp="http://schemas.openxmlformats.org/drawingml/2006/wordprocessingDrawing" xmlns:w10="urn:schemas-microsoft-com:office:word" xmlns:w="http://schemas.openxmlformats.org/wordprocessingml/2006/main" xmlns:w14="http://schemas.microsoft.com/office/word/2010/wordml" xmlns:w15="http://schemas.microsoft.com/office/word/2012/wordml" xmlns:w16cex="http://schemas.microsoft.com/office/word/2018/wordml/cex" xmlns:w16cid="http://schemas.microsoft.com/office/word/2016/wordml/cid" xmlns:w16="http://schemas.microsoft.com/office/word/2018/wordml" xmlns:w16du="http://schemas.microsoft.com/office/word/2023/wordml/word16du" xmlns:w16sdtdh="http://schemas.microsoft.com/office/word/2020/wordml/sdtdatahash" xmlns:w16sdtfl="http://schemas.microsoft.com/office/word/2024/wordml/sdtformatlock" xmlns:w16se="http://schemas.microsoft.com/office/word/2015/wordml/symex" xmlns:wpg="http://schemas.microsoft.com/office/word/2010/wordprocessingGroup" xmlns:wpi="http://schemas.microsoft.com/office/word/2010/wordprocessingInk" xmlns:wne="http://schemas.microsoft.com/office/word/2006/wordml" xmlns:wps="http://schemas.microsoft.com/office/word/2010/wordprocessingShape" mc:Ignorable="w14 w15 w16se w16cid w16 w16cex w16sdtdh w16sdtfl w16du wp14">
+<w:numbering xmlns:wpc="http://schemas.microsoft.com/office/word/2010/wordprocessingCanvas" xmlns:cx="http://schemas.microsoft.com/office/drawing/2014/chartex" xmlns:cx1="http://schemas.microsoft.com/office/drawing/2015/9/8/chartex" xmlns:cx2="http://schemas.microsoft.com/office/drawing/2015/10/21/chartex" xmlns:cx3="http://schemas.microsoft.com/office/drawing/2016/5/9/chartex" xmlns:cx4="http://schemas.microsoft.com/office/drawing/2016/5/10/chartex" xmlns:cx5="http://schemas.microsoft.com/office/drawing/2016/5/11/chartex" xmlns:cx6="http://schemas.microsoft.com/office/drawing/2016/5/12/chartex" xmlns:cx7="http://schemas.microsoft.com/office/drawing/2016/5/13/chartex" xmlns:cx8="http://schemas.microsoft.com/office/drawing/2016/5/14/chartex" xmlns:mc="http://schemas.openxmlformats.org/markup-compatibility/2006" xmlns:aink="http://schemas.microsoft.com/office/drawing/2016/ink" xmlns:am3d="http://schemas.microsoft.com/office/drawing/2017/model3d" xmlns:o="urn:schemas-microsoft-com:office:office" xmlns:oel="http://schemas.microsoft.com/office/2019/extlst" xmlns:r="http://schemas.openxmlformats.org/officeDocument/2006/relationships" xmlns:m="http://schemas.openxmlformats.org/officeDocument/2006/math" xmlns:v="urn:schemas-microsoft-com:vml" xmlns:wp14="http://schemas.microsoft.com/office/word/2010/wordprocessingDrawing" xmlns:wp="http://schemas.openxmlformats.org/drawingml/2006/wordprocessingDrawing" xmlns:w10="urn:schemas-microsoft-com:office:word" xmlns:w="http://schemas.openxmlformats.org/wordprocessingml/2006/main" xmlns:w14="http://schemas.microsoft.com/office/word/2010/wordml" xmlns:w15="http://schemas.microsoft.com/office/word/2012/wordml" xmlns:w16cex="http://schemas.microsoft.com/office/word/2018/wordml/cex" xmlns:w16cid="http://schemas.microsoft.com/office/word/2016/wordml/cid" xmlns:w16="http://schemas.microsoft.com/office/word/2018/wordml" xmlns:w16du="http://schemas.microsoft.com/office/word/2023/wordml/word16du" xmlns:w16sdtdh="http://schemas.microsoft.com/office/word/2020/wordml/sdtdatahash" xmlns:w16se="http://schemas.microsoft.com/office/word/2015/wordml/symex" xmlns:wpg="http://schemas.microsoft.com/office/word/2010/wordprocessingGroup" xmlns:wpi="http://schemas.microsoft.com/office/word/2010/wordprocessingInk" xmlns:wne="http://schemas.microsoft.com/office/word/2006/wordml" xmlns:wps="http://schemas.microsoft.com/office/word/2010/wordprocessingShape" mc:Ignorable="w14 w15 w16se w16cid w16 w16cex w16sdtdh w16du wp14">
   <w:abstractNum w:abstractNumId="0" w15:restartNumberingAfterBreak="0">
     <w:nsid w:val="03FE5A05"/>
     <w:multiLevelType w:val="multilevel"/>
@@ -10169,7 +10308,7 @@
 </file>
 
 <file path=word/styles.xml><?xml version="1.0" encoding="utf-8"?>
-<w:styles xmlns:mc="http://schemas.openxmlformats.org/markup-compatibility/2006" xmlns:r="http://schemas.openxmlformats.org/officeDocument/2006/relationships" xmlns:w="http://schemas.openxmlformats.org/wordprocessingml/2006/main" xmlns:w14="http://schemas.microsoft.com/office/word/2010/wordml" xmlns:w15="http://schemas.microsoft.com/office/word/2012/wordml" xmlns:w16cex="http://schemas.microsoft.com/office/word/2018/wordml/cex" xmlns:w16cid="http://schemas.microsoft.com/office/word/2016/wordml/cid" xmlns:w16="http://schemas.microsoft.com/office/word/2018/wordml" xmlns:w16du="http://schemas.microsoft.com/office/word/2023/wordml/word16du" xmlns:w16sdtdh="http://schemas.microsoft.com/office/word/2020/wordml/sdtdatahash" xmlns:w16sdtfl="http://schemas.microsoft.com/office/word/2024/wordml/sdtformatlock" xmlns:w16se="http://schemas.microsoft.com/office/word/2015/wordml/symex" mc:Ignorable="w14 w15 w16se w16cid w16 w16cex w16sdtdh w16sdtfl w16du">
+<w:styles xmlns:mc="http://schemas.openxmlformats.org/markup-compatibility/2006" xmlns:r="http://schemas.openxmlformats.org/officeDocument/2006/relationships" xmlns:w="http://schemas.openxmlformats.org/wordprocessingml/2006/main" xmlns:w14="http://schemas.microsoft.com/office/word/2010/wordml" xmlns:w15="http://schemas.microsoft.com/office/word/2012/wordml" xmlns:w16cex="http://schemas.microsoft.com/office/word/2018/wordml/cex" xmlns:w16cid="http://schemas.microsoft.com/office/word/2016/wordml/cid" xmlns:w16="http://schemas.microsoft.com/office/word/2018/wordml" xmlns:w16du="http://schemas.microsoft.com/office/word/2023/wordml/word16du" xmlns:w16sdtdh="http://schemas.microsoft.com/office/word/2020/wordml/sdtdatahash" xmlns:w16se="http://schemas.microsoft.com/office/word/2015/wordml/symex" mc:Ignorable="w14 w15 w16se w16cid w16 w16cex w16sdtdh w16du">
   <w:docDefaults>
     <w:rPrDefault>
       <w:rPr>
@@ -11123,6 +11262,24 @@
     <w:uiPriority w:val="99"/>
     <w:rsid w:val="007504F2"/>
   </w:style>
+  <w:style w:type="paragraph" w:styleId="NormalWeb">
+    <w:name w:val="Normal (Web)"/>
+    <w:basedOn w:val="Normal"/>
+    <w:uiPriority w:val="99"/>
+    <w:semiHidden/>
+    <w:unhideWhenUsed/>
+    <w:rsid w:val="00143B1A"/>
+    <w:pPr>
+      <w:spacing w:before="100" w:beforeAutospacing="1" w:after="100" w:afterAutospacing="1" w:line="240" w:lineRule="auto"/>
+    </w:pPr>
+    <w:rPr>
+      <w:rFonts w:ascii="Times New Roman" w:eastAsia="Times New Roman" w:hAnsi="Times New Roman" w:cs="Times New Roman"/>
+      <w:kern w:val="0"/>
+      <w:sz w:val="24"/>
+      <w:szCs w:val="24"/>
+      <w14:ligatures w14:val="none"/>
+    </w:rPr>
+  </w:style>
 </w:styles>
 </file>
 
@@ -11422,35 +11579,6 @@
 </file>
 
 <file path=customXml/item1.xml><?xml version="1.0" encoding="utf-8"?>
-<?mso-contentType ?>
-<FormTemplates xmlns="http://schemas.microsoft.com/sharepoint/v3/contenttype/forms">
-  <Display>DocumentLibraryForm</Display>
-  <Edit>DocumentLibraryForm</Edit>
-  <New>DocumentLibraryForm</New>
-</FormTemplates>
-</file>
-
-<file path=customXml/item2.xml><?xml version="1.0" encoding="utf-8"?>
-<p:properties xmlns:p="http://schemas.microsoft.com/office/2006/metadata/properties" xmlns:xsi="http://www.w3.org/2001/XMLSchema-instance" xmlns:pc="http://schemas.microsoft.com/office/infopath/2007/PartnerControls">
-  <documentManagement>
-    <lcf76f155ced4ddcb4097134ff3c332f xmlns="ff8a4b2e-b0c8-4039-a689-d1a7f36f4382">
-      <Terms xmlns="http://schemas.microsoft.com/office/infopath/2007/PartnerControls"/>
-    </lcf76f155ced4ddcb4097134ff3c332f>
-    <TaxCatchAll xmlns="f716dd8a-49a0-4c40-b209-038e1651b548" xsi:nil="true"/>
-    <Notes xmlns="ff8a4b2e-b0c8-4039-a689-d1a7f36f4382" xsi:nil="true"/>
-    <SharedWithUsers xmlns="f716dd8a-49a0-4c40-b209-038e1651b548">
-      <UserInfo>
-        <DisplayName/>
-        <AccountId xsi:nil="true"/>
-        <AccountType/>
-      </UserInfo>
-    </SharedWithUsers>
-    <MediaLengthInSeconds xmlns="ff8a4b2e-b0c8-4039-a689-d1a7f36f4382" xsi:nil="true"/>
-  </documentManagement>
-</p:properties>
-</file>
-
-<file path=customXml/item3.xml><?xml version="1.0" encoding="utf-8"?>
 <ct:contentTypeSchema xmlns:ct="http://schemas.microsoft.com/office/2006/metadata/contentType" xmlns:ma="http://schemas.microsoft.com/office/2006/metadata/properties/metaAttributes" ct:_="" ma:_="" ma:contentTypeName="Document" ma:contentTypeID="0x0101003FC679AA94041F4BA4494D199A3447AF" ma:contentTypeVersion="21" ma:contentTypeDescription="Create a new document." ma:contentTypeScope="" ma:versionID="af18a91a05722b869ee5995b826d927a">
   <xsd:schema xmlns:xsd="http://www.w3.org/2001/XMLSchema" xmlns:xs="http://www.w3.org/2001/XMLSchema" xmlns:p="http://schemas.microsoft.com/office/2006/metadata/properties" xmlns:ns2="ff8a4b2e-b0c8-4039-a689-d1a7f36f4382" xmlns:ns3="f716dd8a-49a0-4c40-b209-038e1651b548" targetNamespace="http://schemas.microsoft.com/office/2006/metadata/properties" ma:root="true" ma:fieldsID="16ac52c26b4ed56c4a5ac7f3b07c47d5" ns2:_="" ns3:_="">
     <xsd:import namespace="ff8a4b2e-b0c8-4039-a689-d1a7f36f4382"/>
@@ -11701,10 +11829,50 @@
 </ct:contentTypeSchema>
 </file>
 
+<file path=customXml/item2.xml><?xml version="1.0" encoding="utf-8"?>
+<p:properties xmlns:p="http://schemas.microsoft.com/office/2006/metadata/properties" xmlns:xsi="http://www.w3.org/2001/XMLSchema-instance" xmlns:pc="http://schemas.microsoft.com/office/infopath/2007/PartnerControls">
+  <documentManagement>
+    <lcf76f155ced4ddcb4097134ff3c332f xmlns="ff8a4b2e-b0c8-4039-a689-d1a7f36f4382">
+      <Terms xmlns="http://schemas.microsoft.com/office/infopath/2007/PartnerControls"/>
+    </lcf76f155ced4ddcb4097134ff3c332f>
+    <TaxCatchAll xmlns="f716dd8a-49a0-4c40-b209-038e1651b548" xsi:nil="true"/>
+    <Notes xmlns="ff8a4b2e-b0c8-4039-a689-d1a7f36f4382" xsi:nil="true"/>
+    <SharedWithUsers xmlns="f716dd8a-49a0-4c40-b209-038e1651b548">
+      <UserInfo>
+        <DisplayName/>
+        <AccountId xsi:nil="true"/>
+        <AccountType/>
+      </UserInfo>
+    </SharedWithUsers>
+    <MediaLengthInSeconds xmlns="ff8a4b2e-b0c8-4039-a689-d1a7f36f4382" xsi:nil="true"/>
+  </documentManagement>
+</p:properties>
+</file>
+
+<file path=customXml/item3.xml><?xml version="1.0" encoding="utf-8"?>
+<?mso-contentType ?>
+<FormTemplates xmlns="http://schemas.microsoft.com/sharepoint/v3/contenttype/forms">
+  <Display>DocumentLibraryForm</Display>
+  <Edit>DocumentLibraryForm</Edit>
+  <New>DocumentLibraryForm</New>
+</FormTemplates>
+</file>
+
 <file path=customXml/itemProps1.xml><?xml version="1.0" encoding="utf-8"?>
-<ds:datastoreItem xmlns:ds="http://schemas.openxmlformats.org/officeDocument/2006/customXml" ds:itemID="{9DF4E967-D0F2-46C6-8994-8839A244A243}">
+<ds:datastoreItem xmlns:ds="http://schemas.openxmlformats.org/officeDocument/2006/customXml" ds:itemID="{03C12E44-4EAE-4731-B235-D0A8A2622420}">
   <ds:schemaRefs>
-    <ds:schemaRef ds:uri="http://schemas.microsoft.com/sharepoint/v3/contenttype/forms"/>
+    <ds:schemaRef ds:uri="http://schemas.microsoft.com/office/2006/metadata/contentType"/>
+    <ds:schemaRef ds:uri="http://schemas.microsoft.com/office/2006/metadata/properties/metaAttributes"/>
+    <ds:schemaRef ds:uri="http://www.w3.org/2001/XMLSchema"/>
+    <ds:schemaRef ds:uri="http://schemas.microsoft.com/office/2006/metadata/properties"/>
+    <ds:schemaRef ds:uri="ff8a4b2e-b0c8-4039-a689-d1a7f36f4382"/>
+    <ds:schemaRef ds:uri="f716dd8a-49a0-4c40-b209-038e1651b548"/>
+    <ds:schemaRef ds:uri="http://schemas.microsoft.com/office/2006/documentManagement/types"/>
+    <ds:schemaRef ds:uri="http://schemas.microsoft.com/office/infopath/2007/PartnerControls"/>
+    <ds:schemaRef ds:uri="http://schemas.openxmlformats.org/package/2006/metadata/core-properties"/>
+    <ds:schemaRef ds:uri="http://purl.org/dc/elements/1.1/"/>
+    <ds:schemaRef ds:uri="http://purl.org/dc/terms/"/>
+    <ds:schemaRef ds:uri="http://schemas.microsoft.com/internal/obd"/>
   </ds:schemaRefs>
 </ds:datastoreItem>
 </file>
@@ -11721,20 +11889,9 @@
 </file>
 
 <file path=customXml/itemProps3.xml><?xml version="1.0" encoding="utf-8"?>
-<ds:datastoreItem xmlns:ds="http://schemas.openxmlformats.org/officeDocument/2006/customXml" ds:itemID="{03C12E44-4EAE-4731-B235-D0A8A2622420}">
+<ds:datastoreItem xmlns:ds="http://schemas.openxmlformats.org/officeDocument/2006/customXml" ds:itemID="{9DF4E967-D0F2-46C6-8994-8839A244A243}">
   <ds:schemaRefs>
-    <ds:schemaRef ds:uri="http://schemas.microsoft.com/office/2006/metadata/contentType"/>
-    <ds:schemaRef ds:uri="http://schemas.microsoft.com/office/2006/metadata/properties/metaAttributes"/>
-    <ds:schemaRef ds:uri="http://www.w3.org/2001/XMLSchema"/>
-    <ds:schemaRef ds:uri="http://schemas.microsoft.com/office/2006/metadata/properties"/>
-    <ds:schemaRef ds:uri="ff8a4b2e-b0c8-4039-a689-d1a7f36f4382"/>
-    <ds:schemaRef ds:uri="f716dd8a-49a0-4c40-b209-038e1651b548"/>
-    <ds:schemaRef ds:uri="http://schemas.microsoft.com/office/2006/documentManagement/types"/>
-    <ds:schemaRef ds:uri="http://schemas.microsoft.com/office/infopath/2007/PartnerControls"/>
-    <ds:schemaRef ds:uri="http://schemas.openxmlformats.org/package/2006/metadata/core-properties"/>
-    <ds:schemaRef ds:uri="http://purl.org/dc/elements/1.1/"/>
-    <ds:schemaRef ds:uri="http://purl.org/dc/terms/"/>
-    <ds:schemaRef ds:uri="http://schemas.microsoft.com/internal/obd"/>
+    <ds:schemaRef ds:uri="http://schemas.microsoft.com/sharepoint/v3/contenttype/forms"/>
   </ds:schemaRefs>
 </ds:datastoreItem>
 </file>
</xml_diff>